<commit_message>
Update resume and skills
</commit_message>
<xml_diff>
--- a/Chapman Resume.docx
+++ b/Chapman Resume.docx
@@ -1,6 +1,6 @@
 
 <file path=word/document.xml><?xml version="1.0" encoding="utf-8"?>
-<w:document xmlns:wpc="http://schemas.microsoft.com/office/word/2010/wordprocessingCanvas" xmlns:cx="http://schemas.microsoft.com/office/drawing/2014/chartex" xmlns:cx1="http://schemas.microsoft.com/office/drawing/2015/9/8/chartex" xmlns:cx2="http://schemas.microsoft.com/office/drawing/2015/10/21/chartex" xmlns:cx3="http://schemas.microsoft.com/office/drawing/2016/5/9/chartex" xmlns:cx4="http://schemas.microsoft.com/office/drawing/2016/5/10/chartex" xmlns:cx5="http://schemas.microsoft.com/office/drawing/2016/5/11/chartex" xmlns:cx6="http://schemas.microsoft.com/office/drawing/2016/5/12/chartex" xmlns:cx7="http://schemas.microsoft.com/office/drawing/2016/5/13/chartex" xmlns:cx8="http://schemas.microsoft.com/office/drawing/2016/5/14/chartex" xmlns:mc="http://schemas.openxmlformats.org/markup-compatibility/2006" xmlns:aink="http://schemas.microsoft.com/office/drawing/2016/ink" xmlns:am3d="http://schemas.microsoft.com/office/drawing/2017/model3d" xmlns:o="urn:schemas-microsoft-com:office:office" xmlns:oel="http://schemas.microsoft.com/office/2019/extlst" xmlns:r="http://schemas.openxmlformats.org/officeDocument/2006/relationships" xmlns:m="http://schemas.openxmlformats.org/officeDocument/2006/math" xmlns:v="urn:schemas-microsoft-com:vml" xmlns:wp14="http://schemas.microsoft.com/office/word/2010/wordprocessingDrawing" xmlns:wp="http://schemas.openxmlformats.org/drawingml/2006/wordprocessingDrawing" xmlns:w10="urn:schemas-microsoft-com:office:word" xmlns:w="http://schemas.openxmlformats.org/wordprocessingml/2006/main" xmlns:w14="http://schemas.microsoft.com/office/word/2010/wordml" xmlns:w15="http://schemas.microsoft.com/office/word/2012/wordml" xmlns:w16cex="http://schemas.microsoft.com/office/word/2018/wordml/cex" xmlns:w16cid="http://schemas.microsoft.com/office/word/2016/wordml/cid" xmlns:w16="http://schemas.microsoft.com/office/word/2018/wordml" xmlns:w16du="http://schemas.microsoft.com/office/word/2023/wordml/word16du" xmlns:w16sdtdh="http://schemas.microsoft.com/office/word/2020/wordml/sdtdatahash" xmlns:w16se="http://schemas.microsoft.com/office/word/2015/wordml/symex" xmlns:wpg="http://schemas.microsoft.com/office/word/2010/wordprocessingGroup" xmlns:wpi="http://schemas.microsoft.com/office/word/2010/wordprocessingInk" xmlns:wne="http://schemas.microsoft.com/office/word/2006/wordml" xmlns:wps="http://schemas.microsoft.com/office/word/2010/wordprocessingShape" mc:Ignorable="w14 w15 w16se w16cid w16 w16cex w16sdtdh w16du wp14">
+<w:document xmlns:wpc="http://schemas.microsoft.com/office/word/2010/wordprocessingCanvas" xmlns:cx="http://schemas.microsoft.com/office/drawing/2014/chartex" xmlns:cx1="http://schemas.microsoft.com/office/drawing/2015/9/8/chartex" xmlns:cx2="http://schemas.microsoft.com/office/drawing/2015/10/21/chartex" xmlns:cx3="http://schemas.microsoft.com/office/drawing/2016/5/9/chartex" xmlns:cx4="http://schemas.microsoft.com/office/drawing/2016/5/10/chartex" xmlns:cx5="http://schemas.microsoft.com/office/drawing/2016/5/11/chartex" xmlns:cx6="http://schemas.microsoft.com/office/drawing/2016/5/12/chartex" xmlns:cx7="http://schemas.microsoft.com/office/drawing/2016/5/13/chartex" xmlns:cx8="http://schemas.microsoft.com/office/drawing/2016/5/14/chartex" xmlns:mc="http://schemas.openxmlformats.org/markup-compatibility/2006" xmlns:aink="http://schemas.microsoft.com/office/drawing/2016/ink" xmlns:am3d="http://schemas.microsoft.com/office/drawing/2017/model3d" xmlns:o="urn:schemas-microsoft-com:office:office" xmlns:oel="http://schemas.microsoft.com/office/2019/extlst" xmlns:r="http://schemas.openxmlformats.org/officeDocument/2006/relationships" xmlns:m="http://schemas.openxmlformats.org/officeDocument/2006/math" xmlns:v="urn:schemas-microsoft-com:vml" xmlns:wp14="http://schemas.microsoft.com/office/word/2010/wordprocessingDrawing" xmlns:wp="http://schemas.openxmlformats.org/drawingml/2006/wordprocessingDrawing" xmlns:w10="urn:schemas-microsoft-com:office:word" xmlns:w="http://schemas.openxmlformats.org/wordprocessingml/2006/main" xmlns:w14="http://schemas.microsoft.com/office/word/2010/wordml" xmlns:w15="http://schemas.microsoft.com/office/word/2012/wordml" xmlns:w16cex="http://schemas.microsoft.com/office/word/2018/wordml/cex" xmlns:w16cid="http://schemas.microsoft.com/office/word/2016/wordml/cid" xmlns:w16="http://schemas.microsoft.com/office/word/2018/wordml" xmlns:w16du="http://schemas.microsoft.com/office/word/2023/wordml/word16du" xmlns:w16sdtdh="http://schemas.microsoft.com/office/word/2020/wordml/sdtdatahash" xmlns:w16sdtfl="http://schemas.microsoft.com/office/word/2024/wordml/sdtformatlock" xmlns:w16se="http://schemas.microsoft.com/office/word/2015/wordml/symex" xmlns:wpg="http://schemas.microsoft.com/office/word/2010/wordprocessingGroup" xmlns:wpi="http://schemas.microsoft.com/office/word/2010/wordprocessingInk" xmlns:wne="http://schemas.microsoft.com/office/word/2006/wordml" xmlns:wps="http://schemas.microsoft.com/office/word/2010/wordprocessingShape" mc:Ignorable="w14 w15 w16se w16cid w16 w16cex w16sdtdh w16sdtfl w16du wp14">
   <w:body>
     <w:p>
       <w:pPr>
@@ -159,11 +159,15 @@
               <w:ind w:left="0"/>
               <w:rPr>
                 <w:color w:val="FFFFFF" w:themeColor="background1"/>
+                <w:sz w:val="18"/>
+                <w:szCs w:val="22"/>
               </w:rPr>
             </w:pPr>
             <w:r>
               <w:rPr>
                 <w:color w:val="FFFFFF" w:themeColor="background1"/>
+                <w:sz w:val="18"/>
+                <w:szCs w:val="22"/>
               </w:rPr>
               <w:t>JavaScript/Typescript</w:t>
             </w:r>
@@ -178,11 +182,15 @@
               <w:ind w:left="0"/>
               <w:rPr>
                 <w:color w:val="FFFFFF" w:themeColor="background1"/>
+                <w:sz w:val="18"/>
+                <w:szCs w:val="22"/>
               </w:rPr>
             </w:pPr>
             <w:r>
               <w:rPr>
                 <w:color w:val="FFFFFF" w:themeColor="background1"/>
+                <w:sz w:val="18"/>
+                <w:szCs w:val="22"/>
               </w:rPr>
               <w:t>Python</w:t>
             </w:r>
@@ -197,11 +205,15 @@
               <w:ind w:left="0"/>
               <w:rPr>
                 <w:color w:val="FFFFFF" w:themeColor="background1"/>
+                <w:sz w:val="18"/>
+                <w:szCs w:val="22"/>
               </w:rPr>
             </w:pPr>
             <w:r>
               <w:rPr>
                 <w:color w:val="FFFFFF" w:themeColor="background1"/>
+                <w:sz w:val="18"/>
+                <w:szCs w:val="22"/>
               </w:rPr>
               <w:t>HTML/CSS</w:t>
             </w:r>
@@ -216,11 +228,15 @@
               <w:ind w:left="0"/>
               <w:rPr>
                 <w:color w:val="FFFFFF" w:themeColor="background1"/>
+                <w:sz w:val="18"/>
+                <w:szCs w:val="22"/>
               </w:rPr>
             </w:pPr>
             <w:r>
               <w:rPr>
                 <w:color w:val="FFFFFF" w:themeColor="background1"/>
+                <w:sz w:val="18"/>
+                <w:szCs w:val="22"/>
               </w:rPr>
               <w:t>NodeJS</w:t>
             </w:r>
@@ -235,11 +251,15 @@
               <w:ind w:left="0"/>
               <w:rPr>
                 <w:color w:val="FFFFFF" w:themeColor="background1"/>
+                <w:sz w:val="18"/>
+                <w:szCs w:val="22"/>
               </w:rPr>
             </w:pPr>
             <w:r>
               <w:rPr>
                 <w:color w:val="FFFFFF" w:themeColor="background1"/>
+                <w:sz w:val="18"/>
+                <w:szCs w:val="22"/>
               </w:rPr>
               <w:t>React</w:t>
             </w:r>
@@ -254,11 +274,15 @@
               <w:ind w:left="0"/>
               <w:rPr>
                 <w:color w:val="FFFFFF" w:themeColor="background1"/>
+                <w:sz w:val="18"/>
+                <w:szCs w:val="22"/>
               </w:rPr>
             </w:pPr>
             <w:r>
               <w:rPr>
                 <w:color w:val="FFFFFF" w:themeColor="background1"/>
+                <w:sz w:val="18"/>
+                <w:szCs w:val="22"/>
               </w:rPr>
               <w:t>React Native</w:t>
             </w:r>
@@ -273,13 +297,17 @@
               <w:ind w:left="0"/>
               <w:rPr>
                 <w:color w:val="FFFFFF" w:themeColor="background1"/>
+                <w:sz w:val="18"/>
+                <w:szCs w:val="22"/>
               </w:rPr>
             </w:pPr>
             <w:r>
               <w:rPr>
                 <w:color w:val="FFFFFF" w:themeColor="background1"/>
-              </w:rPr>
-              <w:t>AWS stack</w:t>
+                <w:sz w:val="18"/>
+                <w:szCs w:val="22"/>
+              </w:rPr>
+              <w:t>Django</w:t>
             </w:r>
           </w:p>
           <w:p>
@@ -292,13 +320,17 @@
               <w:ind w:left="0"/>
               <w:rPr>
                 <w:color w:val="FFFFFF" w:themeColor="background1"/>
+                <w:sz w:val="18"/>
+                <w:szCs w:val="22"/>
               </w:rPr>
             </w:pPr>
             <w:r>
               <w:rPr>
                 <w:color w:val="FFFFFF" w:themeColor="background1"/>
-              </w:rPr>
-              <w:t>Azure Pipelines</w:t>
+                <w:sz w:val="18"/>
+                <w:szCs w:val="22"/>
+              </w:rPr>
+              <w:t>Docker</w:t>
             </w:r>
           </w:p>
           <w:p>
@@ -311,11 +343,153 @@
               <w:ind w:left="0"/>
               <w:rPr>
                 <w:color w:val="FFFFFF" w:themeColor="background1"/>
+                <w:sz w:val="18"/>
+                <w:szCs w:val="22"/>
               </w:rPr>
             </w:pPr>
             <w:r>
               <w:rPr>
                 <w:color w:val="FFFFFF" w:themeColor="background1"/>
+                <w:sz w:val="18"/>
+                <w:szCs w:val="22"/>
+              </w:rPr>
+              <w:t>Terraform</w:t>
+            </w:r>
+          </w:p>
+          <w:p>
+            <w:pPr>
+              <w:pStyle w:val="ListParagraph"/>
+              <w:numPr>
+                <w:ilvl w:val="0"/>
+                <w:numId w:val="9"/>
+              </w:numPr>
+              <w:ind w:left="0"/>
+              <w:rPr>
+                <w:color w:val="FFFFFF" w:themeColor="background1"/>
+                <w:sz w:val="18"/>
+                <w:szCs w:val="22"/>
+              </w:rPr>
+            </w:pPr>
+            <w:r>
+              <w:rPr>
+                <w:color w:val="FFFFFF" w:themeColor="background1"/>
+                <w:sz w:val="18"/>
+                <w:szCs w:val="22"/>
+              </w:rPr>
+              <w:t>MongoDB/DynamoDB</w:t>
+            </w:r>
+          </w:p>
+          <w:p>
+            <w:pPr>
+              <w:pStyle w:val="ListParagraph"/>
+              <w:numPr>
+                <w:ilvl w:val="0"/>
+                <w:numId w:val="9"/>
+              </w:numPr>
+              <w:ind w:left="0"/>
+              <w:rPr>
+                <w:color w:val="FFFFFF" w:themeColor="background1"/>
+                <w:sz w:val="18"/>
+                <w:szCs w:val="22"/>
+              </w:rPr>
+            </w:pPr>
+            <w:r>
+              <w:rPr>
+                <w:color w:val="FFFFFF" w:themeColor="background1"/>
+                <w:sz w:val="18"/>
+                <w:szCs w:val="22"/>
+              </w:rPr>
+              <w:t>PostgresDB</w:t>
+            </w:r>
+          </w:p>
+          <w:p>
+            <w:pPr>
+              <w:pStyle w:val="ListParagraph"/>
+              <w:numPr>
+                <w:ilvl w:val="0"/>
+                <w:numId w:val="9"/>
+              </w:numPr>
+              <w:ind w:left="0"/>
+              <w:rPr>
+                <w:color w:val="FFFFFF" w:themeColor="background1"/>
+                <w:sz w:val="18"/>
+                <w:szCs w:val="22"/>
+              </w:rPr>
+            </w:pPr>
+            <w:r>
+              <w:rPr>
+                <w:color w:val="FFFFFF" w:themeColor="background1"/>
+                <w:sz w:val="18"/>
+                <w:szCs w:val="22"/>
+              </w:rPr>
+              <w:t>AWS stack</w:t>
+            </w:r>
+          </w:p>
+          <w:p>
+            <w:pPr>
+              <w:pStyle w:val="ListParagraph"/>
+              <w:numPr>
+                <w:ilvl w:val="0"/>
+                <w:numId w:val="9"/>
+              </w:numPr>
+              <w:ind w:left="0"/>
+              <w:rPr>
+                <w:color w:val="FFFFFF" w:themeColor="background1"/>
+                <w:sz w:val="18"/>
+                <w:szCs w:val="22"/>
+              </w:rPr>
+            </w:pPr>
+            <w:r>
+              <w:rPr>
+                <w:color w:val="FFFFFF" w:themeColor="background1"/>
+                <w:sz w:val="18"/>
+                <w:szCs w:val="22"/>
+              </w:rPr>
+              <w:t>Azure Pipelines</w:t>
+            </w:r>
+          </w:p>
+          <w:p>
+            <w:pPr>
+              <w:pStyle w:val="ListParagraph"/>
+              <w:numPr>
+                <w:ilvl w:val="0"/>
+                <w:numId w:val="9"/>
+              </w:numPr>
+              <w:ind w:left="0"/>
+              <w:rPr>
+                <w:color w:val="FFFFFF" w:themeColor="background1"/>
+                <w:sz w:val="18"/>
+                <w:szCs w:val="22"/>
+              </w:rPr>
+            </w:pPr>
+            <w:r>
+              <w:rPr>
+                <w:color w:val="FFFFFF" w:themeColor="background1"/>
+                <w:sz w:val="18"/>
+                <w:szCs w:val="22"/>
+              </w:rPr>
+              <w:t>Bitbucket/Jira</w:t>
+            </w:r>
+          </w:p>
+          <w:p>
+            <w:pPr>
+              <w:pStyle w:val="ListParagraph"/>
+              <w:numPr>
+                <w:ilvl w:val="0"/>
+                <w:numId w:val="9"/>
+              </w:numPr>
+              <w:ind w:left="0"/>
+              <w:rPr>
+                <w:color w:val="FFFFFF" w:themeColor="background1"/>
+                <w:sz w:val="18"/>
+                <w:szCs w:val="22"/>
+              </w:rPr>
+            </w:pPr>
+            <w:r>
+              <w:rPr>
+                <w:color w:val="FFFFFF" w:themeColor="background1"/>
+                <w:sz w:val="18"/>
+                <w:szCs w:val="22"/>
               </w:rPr>
               <w:t>DevOps</w:t>
             </w:r>
@@ -351,16 +525,16 @@
               <w:rPr>
                 <w:rFonts w:ascii="Proxima Nova" w:eastAsia="Proxima Nova" w:hAnsi="Proxima Nova" w:cs="Proxima Nova"/>
                 <w:color w:val="BFBFBF" w:themeColor="background1" w:themeShade="BF"/>
-                <w:sz w:val="18"/>
-                <w:szCs w:val="22"/>
+                <w:sz w:val="14"/>
+                <w:szCs w:val="18"/>
               </w:rPr>
             </w:pPr>
             <w:r>
               <w:rPr>
                 <w:rFonts w:ascii="Proxima Nova" w:eastAsia="Proxima Nova" w:hAnsi="Proxima Nova" w:cs="Proxima Nova"/>
                 <w:color w:val="BFBFBF" w:themeColor="background1" w:themeShade="BF"/>
-                <w:sz w:val="18"/>
-                <w:szCs w:val="22"/>
+                <w:sz w:val="14"/>
+                <w:szCs w:val="18"/>
               </w:rPr>
               <w:t>0422 937 023</w:t>
             </w:r>
@@ -375,16 +549,16 @@
               <w:rPr>
                 <w:rFonts w:ascii="Proxima Nova" w:eastAsia="Proxima Nova" w:hAnsi="Proxima Nova" w:cs="Proxima Nova"/>
                 <w:color w:val="BFBFBF" w:themeColor="background1" w:themeShade="BF"/>
-                <w:sz w:val="18"/>
-                <w:szCs w:val="22"/>
+                <w:sz w:val="14"/>
+                <w:szCs w:val="18"/>
               </w:rPr>
             </w:pPr>
             <w:hyperlink r:id="rId8" w:history="1">
               <w:r>
                 <w:rPr>
                   <w:color w:val="BFBFBF" w:themeColor="background1" w:themeShade="BF"/>
-                  <w:sz w:val="18"/>
-                  <w:szCs w:val="22"/>
+                  <w:sz w:val="14"/>
+                  <w:szCs w:val="18"/>
                 </w:rPr>
                 <w:t>chapmanmong@gmail.com</w:t>
               </w:r>
@@ -400,8 +574,8 @@
               <w:rPr>
                 <w:rFonts w:ascii="Proxima Nova" w:eastAsia="Proxima Nova" w:hAnsi="Proxima Nova" w:cs="Proxima Nova"/>
                 <w:color w:val="BFBFBF" w:themeColor="background1" w:themeShade="BF"/>
-                <w:sz w:val="18"/>
-                <w:szCs w:val="22"/>
+                <w:sz w:val="14"/>
+                <w:szCs w:val="18"/>
               </w:rPr>
             </w:pPr>
             <w:hyperlink r:id="rId9">
@@ -409,8 +583,8 @@
                 <w:rPr>
                   <w:rFonts w:ascii="Proxima Nova" w:eastAsia="Proxima Nova" w:hAnsi="Proxima Nova" w:cs="Proxima Nova"/>
                   <w:color w:val="BFBFBF" w:themeColor="background1" w:themeShade="BF"/>
-                  <w:sz w:val="18"/>
-                  <w:szCs w:val="22"/>
+                  <w:sz w:val="14"/>
+                  <w:szCs w:val="18"/>
                 </w:rPr>
                 <w:t>https://www.linkedin.com/in/chapman-mong/</w:t>
               </w:r>
@@ -426,8 +600,8 @@
               <w:rPr>
                 <w:rFonts w:ascii="Proxima Nova" w:eastAsia="Proxima Nova" w:hAnsi="Proxima Nova" w:cs="Proxima Nova"/>
                 <w:color w:val="BFBFBF" w:themeColor="background1" w:themeShade="BF"/>
-                <w:sz w:val="18"/>
-                <w:szCs w:val="22"/>
+                <w:sz w:val="14"/>
+                <w:szCs w:val="18"/>
               </w:rPr>
             </w:pPr>
             <w:hyperlink r:id="rId10">
@@ -435,8 +609,8 @@
                 <w:rPr>
                   <w:rFonts w:ascii="Proxima Nova" w:eastAsia="Proxima Nova" w:hAnsi="Proxima Nova" w:cs="Proxima Nova"/>
                   <w:color w:val="BFBFBF" w:themeColor="background1" w:themeShade="BF"/>
-                  <w:sz w:val="18"/>
-                  <w:szCs w:val="22"/>
+                  <w:sz w:val="14"/>
+                  <w:szCs w:val="18"/>
                 </w:rPr>
                 <w:t>https://github.com/chapmanmong</w:t>
               </w:r>
@@ -452,8 +626,8 @@
               <w:rPr>
                 <w:rFonts w:ascii="Proxima Nova" w:eastAsia="Proxima Nova" w:hAnsi="Proxima Nova" w:cs="Proxima Nova"/>
                 <w:color w:val="BFBFBF" w:themeColor="background1" w:themeShade="BF"/>
-                <w:sz w:val="18"/>
-                <w:szCs w:val="22"/>
+                <w:sz w:val="14"/>
+                <w:szCs w:val="18"/>
               </w:rPr>
             </w:pPr>
             <w:hyperlink r:id="rId11">
@@ -461,8 +635,8 @@
                 <w:rPr>
                   <w:rFonts w:ascii="Proxima Nova" w:eastAsia="Proxima Nova" w:hAnsi="Proxima Nova" w:cs="Proxima Nova"/>
                   <w:color w:val="BFBFBF" w:themeColor="background1" w:themeShade="BF"/>
-                  <w:sz w:val="18"/>
-                  <w:szCs w:val="22"/>
+                  <w:sz w:val="14"/>
+                  <w:szCs w:val="18"/>
                 </w:rPr>
                 <w:t>https://chapmanmong.me/</w:t>
               </w:r>
@@ -611,13 +785,43 @@
               <w:rPr>
                 <w:rFonts w:ascii="Proxima Nova" w:eastAsia="Proxima Nova" w:hAnsi="Proxima Nova" w:cs="Proxima Nova"/>
               </w:rPr>
-              <w:t>two and a half years</w:t>
-            </w:r>
-            <w:r>
-              <w:rPr>
-                <w:rFonts w:ascii="Proxima Nova" w:eastAsia="Proxima Nova" w:hAnsi="Proxima Nova" w:cs="Proxima Nova"/>
-              </w:rPr>
-              <w:t xml:space="preserve"> of working experience in Typescript, Node and AWS cloud technologies. Achievements</w:t>
+              <w:t>4</w:t>
+            </w:r>
+            <w:r>
+              <w:rPr>
+                <w:rFonts w:ascii="Proxima Nova" w:eastAsia="Proxima Nova" w:hAnsi="Proxima Nova" w:cs="Proxima Nova"/>
+              </w:rPr>
+              <w:t xml:space="preserve"> years</w:t>
+            </w:r>
+            <w:r>
+              <w:rPr>
+                <w:rFonts w:ascii="Proxima Nova" w:eastAsia="Proxima Nova" w:hAnsi="Proxima Nova" w:cs="Proxima Nova"/>
+              </w:rPr>
+              <w:t xml:space="preserve"> of working experience in Typescript,</w:t>
+            </w:r>
+            <w:r>
+              <w:rPr>
+                <w:rFonts w:ascii="Proxima Nova" w:eastAsia="Proxima Nova" w:hAnsi="Proxima Nova" w:cs="Proxima Nova"/>
+              </w:rPr>
+              <w:t xml:space="preserve"> React, React Native,</w:t>
+            </w:r>
+            <w:r>
+              <w:rPr>
+                <w:rFonts w:ascii="Proxima Nova" w:eastAsia="Proxima Nova" w:hAnsi="Proxima Nova" w:cs="Proxima Nova"/>
+              </w:rPr>
+              <w:t xml:space="preserve"> Node</w:t>
+            </w:r>
+            <w:r>
+              <w:rPr>
+                <w:rFonts w:ascii="Proxima Nova" w:eastAsia="Proxima Nova" w:hAnsi="Proxima Nova" w:cs="Proxima Nova"/>
+              </w:rPr>
+              <w:t>, Python, Django, Postgres, Terraform</w:t>
+            </w:r>
+            <w:r>
+              <w:rPr>
+                <w:rFonts w:ascii="Proxima Nova" w:eastAsia="Proxima Nova" w:hAnsi="Proxima Nova" w:cs="Proxima Nova"/>
+              </w:rPr>
+              <w:t xml:space="preserve"> and AWS cloud technologies. Achievements</w:t>
             </w:r>
             <w:r>
               <w:rPr>
@@ -641,25 +845,19 @@
               <w:rPr>
                 <w:rFonts w:ascii="Proxima Nova" w:eastAsia="Proxima Nova" w:hAnsi="Proxima Nova" w:cs="Proxima Nova"/>
               </w:rPr>
-              <w:t xml:space="preserve"> integration with Kone lifts, My Parcel Locker and Salto Access System with a building management system. Having started my career at a startup</w:t>
-            </w:r>
-            <w:r>
-              <w:rPr>
-                <w:rFonts w:ascii="Proxima Nova" w:eastAsia="Proxima Nova" w:hAnsi="Proxima Nova" w:cs="Proxima Nova"/>
-              </w:rPr>
-              <w:t xml:space="preserve"> which eventually merged into a well-funded entity</w:t>
-            </w:r>
-            <w:r>
-              <w:rPr>
-                <w:rFonts w:ascii="Proxima Nova" w:eastAsia="Proxima Nova" w:hAnsi="Proxima Nova" w:cs="Proxima Nova"/>
-              </w:rPr>
-              <w:t>, my developmental progress as a software developer has been a</w:t>
-            </w:r>
-            <w:r>
-              <w:rPr>
-                <w:rFonts w:ascii="Proxima Nova" w:eastAsia="Proxima Nova" w:hAnsi="Proxima Nova" w:cs="Proxima Nova"/>
-              </w:rPr>
-              <w:t>t</w:t>
+              <w:t xml:space="preserve"> integration with Kone lifts, My Parcel Locker and Salto Access System with a building management system</w:t>
+            </w:r>
+            <w:r>
+              <w:rPr>
+                <w:rFonts w:ascii="Proxima Nova" w:eastAsia="Proxima Nova" w:hAnsi="Proxima Nova" w:cs="Proxima Nova"/>
+              </w:rPr>
+              <w:t xml:space="preserve"> with my previous Job (Connecx) and building a CRM from scratch as well as</w:t>
+            </w:r>
+            <w:r>
+              <w:rPr>
+                <w:rFonts w:ascii="Proxima Nova" w:eastAsia="Proxima Nova" w:hAnsi="Proxima Nova" w:cs="Proxima Nova"/>
+              </w:rPr>
+              <w:t xml:space="preserve"> a live</w:t>
             </w:r>
             <w:r>
               <w:rPr>
@@ -671,67 +869,49 @@
               <w:rPr>
                 <w:rFonts w:ascii="Proxima Nova" w:eastAsia="Proxima Nova" w:hAnsi="Proxima Nova" w:cs="Proxima Nova"/>
               </w:rPr>
-              <w:t xml:space="preserve">an </w:t>
-            </w:r>
-            <w:r>
-              <w:rPr>
-                <w:rFonts w:ascii="Proxima Nova" w:eastAsia="Proxima Nova" w:hAnsi="Proxima Nova" w:cs="Proxima Nova"/>
-              </w:rPr>
-              <w:t xml:space="preserve">accelerated </w:t>
-            </w:r>
-            <w:r>
-              <w:rPr>
-                <w:rFonts w:ascii="Proxima Nova" w:eastAsia="Proxima Nova" w:hAnsi="Proxima Nova" w:cs="Proxima Nova"/>
-              </w:rPr>
-              <w:t>pace</w:t>
-            </w:r>
-            <w:r>
-              <w:rPr>
-                <w:rFonts w:ascii="Proxima Nova" w:eastAsia="Proxima Nova" w:hAnsi="Proxima Nova" w:cs="Proxima Nova"/>
-              </w:rPr>
-              <w:t xml:space="preserve"> as I was </w:t>
-            </w:r>
-            <w:r>
-              <w:rPr>
-                <w:rFonts w:ascii="Proxima Nova" w:eastAsia="Proxima Nova" w:hAnsi="Proxima Nova" w:cs="Proxima Nova"/>
-              </w:rPr>
-              <w:t>tasked to</w:t>
-            </w:r>
-            <w:r>
-              <w:rPr>
-                <w:rFonts w:ascii="Proxima Nova" w:eastAsia="Proxima Nova" w:hAnsi="Proxima Nova" w:cs="Proxima Nova"/>
-              </w:rPr>
-              <w:t xml:space="preserve"> take on</w:t>
-            </w:r>
-            <w:r>
-              <w:rPr>
-                <w:rFonts w:ascii="Proxima Nova" w:eastAsia="Proxima Nova" w:hAnsi="Proxima Nova" w:cs="Proxima Nova"/>
-              </w:rPr>
-              <w:t xml:space="preserve"> </w:t>
-            </w:r>
-            <w:r>
-              <w:rPr>
-                <w:rFonts w:ascii="Proxima Nova" w:eastAsia="Proxima Nova" w:hAnsi="Proxima Nova" w:cs="Proxima Nova"/>
-              </w:rPr>
-              <w:t>responsibilities and difficult multidisciplinary tasks. Relevant previous professional career skills include freelance translating and teaching (7 years in total), so I can communicate well</w:t>
-            </w:r>
-            <w:r>
-              <w:rPr>
-                <w:rFonts w:ascii="Proxima Nova" w:eastAsia="Proxima Nova" w:hAnsi="Proxima Nova" w:cs="Proxima Nova"/>
-              </w:rPr>
-              <w:t xml:space="preserve">, </w:t>
-            </w:r>
-            <w:r>
-              <w:rPr>
-                <w:rFonts w:ascii="Proxima Nova" w:eastAsia="Proxima Nova" w:hAnsi="Proxima Nova" w:cs="Proxima Nova"/>
-              </w:rPr>
-              <w:t>convey information clearly</w:t>
-            </w:r>
-            <w:r>
-              <w:rPr>
-                <w:rFonts w:ascii="Proxima Nova" w:eastAsia="Proxima Nova" w:hAnsi="Proxima Nova" w:cs="Proxima Nova"/>
-              </w:rPr>
-              <w:t xml:space="preserve"> and have exceptional self-learning skills</w:t>
+              <w:t xml:space="preserve">rolling </w:t>
+            </w:r>
+            <w:r>
+              <w:rPr>
+                <w:rFonts w:ascii="Proxima Nova" w:eastAsia="Proxima Nova" w:hAnsi="Proxima Nova" w:cs="Proxima Nova"/>
+              </w:rPr>
+              <w:t>migrati</w:t>
+            </w:r>
+            <w:r>
+              <w:rPr>
+                <w:rFonts w:ascii="Proxima Nova" w:eastAsia="Proxima Nova" w:hAnsi="Proxima Nova" w:cs="Proxima Nova"/>
+              </w:rPr>
+              <w:t>on of</w:t>
+            </w:r>
+            <w:r>
+              <w:rPr>
+                <w:rFonts w:ascii="Proxima Nova" w:eastAsia="Proxima Nova" w:hAnsi="Proxima Nova" w:cs="Proxima Nova"/>
+              </w:rPr>
+              <w:t xml:space="preserve"> data</w:t>
+            </w:r>
+            <w:r>
+              <w:rPr>
+                <w:rFonts w:ascii="Proxima Nova" w:eastAsia="Proxima Nova" w:hAnsi="Proxima Nova" w:cs="Proxima Nova"/>
+              </w:rPr>
+              <w:t xml:space="preserve"> and services</w:t>
+            </w:r>
+            <w:r>
+              <w:rPr>
+                <w:rFonts w:ascii="Proxima Nova" w:eastAsia="Proxima Nova" w:hAnsi="Proxima Nova" w:cs="Proxima Nova"/>
+              </w:rPr>
+              <w:t xml:space="preserve"> from old system to new one in my current </w:t>
+            </w:r>
+            <w:r>
+              <w:rPr>
+                <w:rFonts w:ascii="Proxima Nova" w:eastAsia="Proxima Nova" w:hAnsi="Proxima Nova" w:cs="Proxima Nova"/>
+              </w:rPr>
+              <w:t>role</w:t>
+            </w:r>
+            <w:r>
+              <w:rPr>
+                <w:rFonts w:ascii="Proxima Nova" w:eastAsia="Proxima Nova" w:hAnsi="Proxima Nova" w:cs="Proxima Nova"/>
+              </w:rPr>
+              <w:t xml:space="preserve"> (Eyerising International)</w:t>
             </w:r>
             <w:r>
               <w:rPr>
@@ -744,7 +924,7 @@
       </w:tr>
       <w:tr>
         <w:trPr>
-          <w:trHeight w:val="90"/>
+          <w:trHeight w:val="1424"/>
         </w:trPr>
         <w:tc>
           <w:tcPr>
@@ -986,21 +1166,6 @@
               </w:rPr>
               <w:t xml:space="preserve"> (2013)</w:t>
             </w:r>
-          </w:p>
-          <w:p>
-            <w:pPr>
-              <w:rPr>
-                <w:color w:val="FFFFFF" w:themeColor="background1"/>
-              </w:rPr>
-            </w:pPr>
-          </w:p>
-          <w:p>
-            <w:pPr>
-              <w:pStyle w:val="Heading1"/>
-              <w:rPr>
-                <w:color w:val="FFFFFF" w:themeColor="background1"/>
-              </w:rPr>
-            </w:pPr>
           </w:p>
         </w:tc>
         <w:tc>
@@ -1092,22 +1257,18 @@
               </w:sdtContent>
             </w:sdt>
           </w:p>
-          <w:p/>
           <w:p>
             <w:pPr>
               <w:pStyle w:val="Heading2"/>
             </w:pPr>
             <w:r>
-              <w:t>Software Developer</w:t>
-            </w:r>
-            <w:r>
-              <w:t xml:space="preserve"> </w:t>
+              <w:t xml:space="preserve">Software Engineer </w:t>
             </w:r>
             <w:r>
               <w:rPr>
                 <w:rStyle w:val="NotBold"/>
               </w:rPr>
-              <w:t>Connecx/Smart Urban Properties AUstralia</w:t>
+              <w:t>Eyerising International</w:t>
             </w:r>
           </w:p>
           <w:p>
@@ -1118,7 +1279,7 @@
               </w:rPr>
             </w:pPr>
             <w:r>
-              <w:t>2021 Dec - Current</w:t>
+              <w:t xml:space="preserve">2024 May – Current </w:t>
             </w:r>
           </w:p>
           <w:p>
@@ -1131,7 +1292,139 @@
               <w:rPr>
                 <w:rFonts w:ascii="Proxima Nova" w:eastAsia="Proxima Nova" w:hAnsi="Proxima Nova" w:cs="Proxima Nova"/>
               </w:rPr>
-              <w:t>Software developer in a small team (which grew steadily) at a startup. Responsibilities include adding new features and maintaining a residential building management SaaS system built on Typescript, React, React Native, AWS (DynamoDB, API Gateway, Lambda, etc.). Hired as an IoT and integrations engineer whose main responsibility is integrating with third party applications (Kone lift, My Parcel Locker, access control systems), but responsibilities rapidly grew due to unexpected change in staff.</w:t>
+              <w:t>Software Engineer in a two</w:t>
+            </w:r>
+            <w:r>
+              <w:rPr>
+                <w:rFonts w:ascii="Proxima Nova" w:eastAsia="Proxima Nova" w:hAnsi="Proxima Nova" w:cs="Proxima Nova"/>
+              </w:rPr>
+              <w:t>-</w:t>
+            </w:r>
+            <w:r>
+              <w:rPr>
+                <w:rFonts w:ascii="Proxima Nova" w:eastAsia="Proxima Nova" w:hAnsi="Proxima Nova" w:cs="Proxima Nova"/>
+              </w:rPr>
+              <w:t xml:space="preserve">man </w:t>
+            </w:r>
+            <w:r>
+              <w:rPr>
+                <w:rFonts w:ascii="Proxima Nova" w:eastAsia="Proxima Nova" w:hAnsi="Proxima Nova" w:cs="Proxima Nova"/>
+              </w:rPr>
+              <w:t xml:space="preserve">IT/software </w:t>
+            </w:r>
+            <w:r>
+              <w:rPr>
+                <w:rFonts w:ascii="Proxima Nova" w:eastAsia="Proxima Nova" w:hAnsi="Proxima Nova" w:cs="Proxima Nova"/>
+              </w:rPr>
+              <w:t>team supporting a</w:t>
+            </w:r>
+            <w:r>
+              <w:rPr>
+                <w:rFonts w:ascii="Proxima Nova" w:eastAsia="Proxima Nova" w:hAnsi="Proxima Nova" w:cs="Proxima Nova"/>
+              </w:rPr>
+              <w:t xml:space="preserve"> global</w:t>
+            </w:r>
+            <w:r>
+              <w:rPr>
+                <w:rFonts w:ascii="Proxima Nova" w:eastAsia="Proxima Nova" w:hAnsi="Proxima Nova" w:cs="Proxima Nova"/>
+              </w:rPr>
+              <w:t xml:space="preserve"> med</w:t>
+            </w:r>
+            <w:r>
+              <w:rPr>
+                <w:rFonts w:ascii="Proxima Nova" w:eastAsia="Proxima Nova" w:hAnsi="Proxima Nova" w:cs="Proxima Nova"/>
+              </w:rPr>
+              <w:t>-</w:t>
+            </w:r>
+            <w:r>
+              <w:rPr>
+                <w:rFonts w:ascii="Proxima Nova" w:eastAsia="Proxima Nova" w:hAnsi="Proxima Nova" w:cs="Proxima Nova"/>
+              </w:rPr>
+              <w:t>tech solution at a startup. Responsibilities include building a new system</w:t>
+            </w:r>
+            <w:r>
+              <w:rPr>
+                <w:rFonts w:ascii="Proxima Nova" w:eastAsia="Proxima Nova" w:hAnsi="Proxima Nova" w:cs="Proxima Nova"/>
+              </w:rPr>
+              <w:t xml:space="preserve"> (React/Django in Docker containers</w:t>
+            </w:r>
+            <w:r>
+              <w:rPr>
+                <w:rFonts w:ascii="Proxima Nova" w:eastAsia="Proxima Nova" w:hAnsi="Proxima Nova" w:cs="Proxima Nova"/>
+              </w:rPr>
+              <w:t>, Terraform IaC, AWS, Auth0, Airwallex</w:t>
+            </w:r>
+            <w:r>
+              <w:rPr>
+                <w:rFonts w:ascii="Proxima Nova" w:eastAsia="Proxima Nova" w:hAnsi="Proxima Nova" w:cs="Proxima Nova"/>
+              </w:rPr>
+              <w:t xml:space="preserve"> payment gateway</w:t>
+            </w:r>
+            <w:r>
+              <w:rPr>
+                <w:rFonts w:ascii="Proxima Nova" w:eastAsia="Proxima Nova" w:hAnsi="Proxima Nova" w:cs="Proxima Nova"/>
+              </w:rPr>
+              <w:t>)</w:t>
+            </w:r>
+            <w:r>
+              <w:rPr>
+                <w:rFonts w:ascii="Proxima Nova" w:eastAsia="Proxima Nova" w:hAnsi="Proxima Nova" w:cs="Proxima Nova"/>
+              </w:rPr>
+              <w:t xml:space="preserve"> based on the current </w:t>
+            </w:r>
+            <w:r>
+              <w:rPr>
+                <w:rFonts w:ascii="Proxima Nova" w:eastAsia="Proxima Nova" w:hAnsi="Proxima Nova" w:cs="Proxima Nova"/>
+              </w:rPr>
+              <w:t xml:space="preserve">production system </w:t>
+            </w:r>
+            <w:r>
+              <w:rPr>
+                <w:rFonts w:ascii="Proxima Nova" w:eastAsia="Proxima Nova" w:hAnsi="Proxima Nova" w:cs="Proxima Nova"/>
+              </w:rPr>
+              <w:t>and migrating data from MongoDB to a Postgres relational database.</w:t>
+            </w:r>
+            <w:r>
+              <w:rPr>
+                <w:rFonts w:ascii="Proxima Nova" w:eastAsia="Proxima Nova" w:hAnsi="Proxima Nova" w:cs="Proxima Nova"/>
+              </w:rPr>
+              <w:t xml:space="preserve"> The medical device is an embedded NXP device running Freescale Linux and runs a Qt C++ program which I also </w:t>
+            </w:r>
+            <w:r>
+              <w:rPr>
+                <w:rFonts w:ascii="Proxima Nova" w:eastAsia="Proxima Nova" w:hAnsi="Proxima Nova" w:cs="Proxima Nova"/>
+              </w:rPr>
+              <w:t>have</w:t>
+            </w:r>
+            <w:r>
+              <w:rPr>
+                <w:rFonts w:ascii="Proxima Nova" w:eastAsia="Proxima Nova" w:hAnsi="Proxima Nova" w:cs="Proxima Nova"/>
+              </w:rPr>
+              <w:t xml:space="preserve"> to maintain/add new features and create a virtual cross-compilation platform</w:t>
+            </w:r>
+            <w:r>
+              <w:rPr>
+                <w:rFonts w:ascii="Proxima Nova" w:eastAsia="Proxima Nova" w:hAnsi="Proxima Nova" w:cs="Proxima Nova"/>
+              </w:rPr>
+              <w:t xml:space="preserve"> in docker</w:t>
+            </w:r>
+            <w:r>
+              <w:rPr>
+                <w:rFonts w:ascii="Proxima Nova" w:eastAsia="Proxima Nova" w:hAnsi="Proxima Nova" w:cs="Proxima Nova"/>
+              </w:rPr>
+              <w:t xml:space="preserve"> to compile binaries</w:t>
+            </w:r>
+            <w:r>
+              <w:rPr>
+                <w:rFonts w:ascii="Proxima Nova" w:eastAsia="Proxima Nova" w:hAnsi="Proxima Nova" w:cs="Proxima Nova"/>
+              </w:rPr>
+              <w:t xml:space="preserve"> which cut down compilation time by 80%</w:t>
+            </w:r>
+            <w:r>
+              <w:rPr>
+                <w:rFonts w:ascii="Proxima Nova" w:eastAsia="Proxima Nova" w:hAnsi="Proxima Nova" w:cs="Proxima Nova"/>
+              </w:rPr>
+              <w:t>.</w:t>
             </w:r>
           </w:p>
           <w:p>
@@ -1152,7 +1445,91 @@
               <w:rPr>
                 <w:rFonts w:ascii="Proxima Nova" w:eastAsia="Proxima Nova" w:hAnsi="Proxima Nova" w:cs="Proxima Nova"/>
               </w:rPr>
-              <w:t>Skills and responsibilities:</w:t>
+              <w:t>Skills and responsibilities</w:t>
+            </w:r>
+          </w:p>
+          <w:p>
+            <w:pPr>
+              <w:pStyle w:val="ListParagraph"/>
+              <w:numPr>
+                <w:ilvl w:val="0"/>
+                <w:numId w:val="9"/>
+              </w:numPr>
+              <w:rPr>
+                <w:rFonts w:ascii="Proxima Nova" w:eastAsia="Proxima Nova" w:hAnsi="Proxima Nova" w:cs="Proxima Nova"/>
+              </w:rPr>
+            </w:pPr>
+            <w:r>
+              <w:rPr>
+                <w:rFonts w:ascii="Proxima Nova" w:eastAsia="Proxima Nova" w:hAnsi="Proxima Nova" w:cs="Proxima Nova"/>
+              </w:rPr>
+              <w:t xml:space="preserve">Building a new Frontend and Backend for the portal system as well as </w:t>
+            </w:r>
+            <w:r>
+              <w:rPr>
+                <w:rFonts w:ascii="Proxima Nova" w:eastAsia="Proxima Nova" w:hAnsi="Proxima Nova" w:cs="Proxima Nova"/>
+              </w:rPr>
+              <w:t>the</w:t>
+            </w:r>
+            <w:r>
+              <w:rPr>
+                <w:rFonts w:ascii="Proxima Nova" w:eastAsia="Proxima Nova" w:hAnsi="Proxima Nova" w:cs="Proxima Nova"/>
+              </w:rPr>
+              <w:t xml:space="preserve"> API and logic to communicate with </w:t>
+            </w:r>
+            <w:r>
+              <w:rPr>
+                <w:rFonts w:ascii="Proxima Nova" w:eastAsia="Proxima Nova" w:hAnsi="Proxima Nova" w:cs="Proxima Nova"/>
+              </w:rPr>
+              <w:t>a</w:t>
+            </w:r>
+            <w:r>
+              <w:rPr>
+                <w:rFonts w:ascii="Proxima Nova" w:eastAsia="Proxima Nova" w:hAnsi="Proxima Nova" w:cs="Proxima Nova"/>
+              </w:rPr>
+              <w:t xml:space="preserve"> medical device</w:t>
+            </w:r>
+          </w:p>
+          <w:p>
+            <w:pPr>
+              <w:pStyle w:val="ListParagraph"/>
+              <w:numPr>
+                <w:ilvl w:val="0"/>
+                <w:numId w:val="9"/>
+              </w:numPr>
+              <w:rPr>
+                <w:rFonts w:ascii="Proxima Nova" w:eastAsia="Proxima Nova" w:hAnsi="Proxima Nova" w:cs="Proxima Nova"/>
+              </w:rPr>
+            </w:pPr>
+            <w:r>
+              <w:rPr>
+                <w:rFonts w:ascii="Proxima Nova" w:eastAsia="Proxima Nova" w:hAnsi="Proxima Nova" w:cs="Proxima Nova"/>
+              </w:rPr>
+              <w:t>Design and implement complex business logic (subscriptions, plans, payment models, distributor/clinic hierarchies, multilanguage, automations, etc.)</w:t>
+            </w:r>
+          </w:p>
+          <w:p>
+            <w:pPr>
+              <w:pStyle w:val="ListParagraph"/>
+              <w:numPr>
+                <w:ilvl w:val="0"/>
+                <w:numId w:val="9"/>
+              </w:numPr>
+              <w:rPr>
+                <w:rFonts w:ascii="Proxima Nova" w:eastAsia="Proxima Nova" w:hAnsi="Proxima Nova" w:cs="Proxima Nova"/>
+              </w:rPr>
+            </w:pPr>
+            <w:r>
+              <w:rPr>
+                <w:rFonts w:ascii="Proxima Nova" w:eastAsia="Proxima Nova" w:hAnsi="Proxima Nova" w:cs="Proxima Nova"/>
+              </w:rPr>
+              <w:t xml:space="preserve">Migration of production MongoDB database to </w:t>
+            </w:r>
+            <w:r>
+              <w:rPr>
+                <w:rFonts w:ascii="Proxima Nova" w:eastAsia="Proxima Nova" w:hAnsi="Proxima Nova" w:cs="Proxima Nova"/>
+              </w:rPr>
+              <w:t>Postgres database and creating a synchronization system to keep them in sync during the transition phase</w:t>
             </w:r>
           </w:p>
           <w:p>
@@ -1170,103 +1547,7 @@
               <w:rPr>
                 <w:rFonts w:ascii="Proxima Nova" w:eastAsia="Proxima Nova" w:hAnsi="Proxima Nova" w:cs="Proxima Nova"/>
               </w:rPr>
-              <w:t>Developing new features</w:t>
-            </w:r>
-          </w:p>
-          <w:p>
-            <w:pPr>
-              <w:numPr>
-                <w:ilvl w:val="0"/>
-                <w:numId w:val="12"/>
-              </w:numPr>
-              <w:spacing w:line="276" w:lineRule="auto"/>
-              <w:rPr>
-                <w:rFonts w:ascii="Proxima Nova" w:eastAsia="Proxima Nova" w:hAnsi="Proxima Nova" w:cs="Proxima Nova"/>
-              </w:rPr>
-            </w:pPr>
-            <w:r>
-              <w:rPr>
-                <w:rFonts w:ascii="Proxima Nova" w:eastAsia="Proxima Nova" w:hAnsi="Proxima Nova" w:cs="Proxima Nova"/>
-              </w:rPr>
-              <w:t>Maintaining and adding proprietary APIs</w:t>
-            </w:r>
-          </w:p>
-          <w:p>
-            <w:pPr>
-              <w:numPr>
-                <w:ilvl w:val="0"/>
-                <w:numId w:val="12"/>
-              </w:numPr>
-              <w:spacing w:line="276" w:lineRule="auto"/>
-              <w:rPr>
-                <w:rFonts w:ascii="Proxima Nova" w:eastAsia="Proxima Nova" w:hAnsi="Proxima Nova" w:cs="Proxima Nova"/>
-              </w:rPr>
-            </w:pPr>
-            <w:r>
-              <w:rPr>
-                <w:rFonts w:ascii="Proxima Nova" w:eastAsia="Proxima Nova" w:hAnsi="Proxima Nova" w:cs="Proxima Nova"/>
-              </w:rPr>
-              <w:t>Integrating with third party APIs</w:t>
-            </w:r>
-          </w:p>
-          <w:p>
-            <w:pPr>
-              <w:numPr>
-                <w:ilvl w:val="0"/>
-                <w:numId w:val="12"/>
-              </w:numPr>
-              <w:spacing w:line="276" w:lineRule="auto"/>
-              <w:rPr>
-                <w:rFonts w:ascii="Proxima Nova" w:eastAsia="Proxima Nova" w:hAnsi="Proxima Nova" w:cs="Proxima Nova"/>
-              </w:rPr>
-            </w:pPr>
-            <w:r>
-              <w:rPr>
-                <w:rFonts w:ascii="Proxima Nova" w:eastAsia="Proxima Nova" w:hAnsi="Proxima Nova" w:cs="Proxima Nova"/>
-              </w:rPr>
-              <w:t>Liaising with stakeholders (building managers, external developers, residents)</w:t>
-            </w:r>
-          </w:p>
-          <w:p>
-            <w:pPr>
-              <w:numPr>
-                <w:ilvl w:val="0"/>
-                <w:numId w:val="12"/>
-              </w:numPr>
-              <w:spacing w:line="276" w:lineRule="auto"/>
-              <w:rPr>
-                <w:rFonts w:ascii="Proxima Nova" w:eastAsia="Proxima Nova" w:hAnsi="Proxima Nova" w:cs="Proxima Nova"/>
-              </w:rPr>
-            </w:pPr>
-            <w:r>
-              <w:rPr>
-                <w:rFonts w:ascii="Proxima Nova" w:eastAsia="Proxima Nova" w:hAnsi="Proxima Nova" w:cs="Proxima Nova"/>
-              </w:rPr>
-              <w:t>Successfully completed new features such as Kone lift and Salto access control integration under tight deadline</w:t>
-            </w:r>
-            <w:r>
-              <w:rPr>
-                <w:rFonts w:ascii="Proxima Nova" w:eastAsia="Proxima Nova" w:hAnsi="Proxima Nova" w:cs="Proxima Nova"/>
-              </w:rPr>
-              <w:t>s</w:t>
-            </w:r>
-          </w:p>
-          <w:p>
-            <w:pPr>
-              <w:numPr>
-                <w:ilvl w:val="0"/>
-                <w:numId w:val="12"/>
-              </w:numPr>
-              <w:spacing w:line="276" w:lineRule="auto"/>
-              <w:rPr>
-                <w:rFonts w:ascii="Proxima Nova" w:eastAsia="Proxima Nova" w:hAnsi="Proxima Nova" w:cs="Proxima Nova"/>
-              </w:rPr>
-            </w:pPr>
-            <w:r>
-              <w:rPr>
-                <w:rFonts w:ascii="Proxima Nova" w:eastAsia="Proxima Nova" w:hAnsi="Proxima Nova" w:cs="Proxima Nova"/>
-              </w:rPr>
-              <w:t>Moved complicated portal codebase to Vite from webpack for exponential performance boost</w:t>
+              <w:t xml:space="preserve">Supporting business operations </w:t>
             </w:r>
           </w:p>
         </w:tc>
@@ -1365,24 +1646,16 @@
             <w:gridSpan w:val="2"/>
           </w:tcPr>
           <w:p/>
-          <w:p/>
-          <w:p/>
         </w:tc>
       </w:tr>
     </w:tbl>
     <w:p>
-      <w:pPr>
-        <w:rPr>
-          <w:color w:val="FFFFFF" w:themeColor="background1"/>
-        </w:rPr>
-      </w:pPr>
       <w:r>
         <w:rPr>
           <w:noProof/>
           <w:color w:val="FFFFFF" w:themeColor="background1"/>
           <w:lang w:val="en-AU" w:eastAsia="en-AU"/>
         </w:rPr>
-        <w:lastRenderedPageBreak/>
         <mc:AlternateContent>
           <mc:Choice Requires="wps">
             <w:drawing>
@@ -1468,13 +1741,6 @@
           </mc:Fallback>
         </mc:AlternateContent>
       </w:r>
-    </w:p>
-    <w:p>
-      <w:pPr>
-        <w:rPr>
-          <w:color w:val="FFFFFF" w:themeColor="background1"/>
-        </w:rPr>
-      </w:pPr>
       <w:r>
         <w:rPr>
           <w:noProof/>
@@ -1558,7 +1824,14 @@
                           </w:p>
                           <w:p>
                             <w:pPr>
+                              <w:pStyle w:val="ListParagraph"/>
+                              <w:numPr>
+                                <w:ilvl w:val="0"/>
+                                <w:numId w:val="16"/>
+                              </w:numPr>
                               <w:rPr>
+                                <w:b/>
+                                <w:bCs/>
                                 <w:color w:val="FFFFFF" w:themeColor="background1"/>
                                 <w:sz w:val="18"/>
                                 <w:szCs w:val="18"/>
@@ -1566,6 +1839,8 @@
                             </w:pPr>
                             <w:r>
                               <w:rPr>
+                                <w:b/>
+                                <w:bCs/>
                                 <w:color w:val="FFFFFF" w:themeColor="background1"/>
                                 <w:sz w:val="18"/>
                                 <w:szCs w:val="18"/>
@@ -1575,7 +1850,14 @@
                           </w:p>
                           <w:p>
                             <w:pPr>
+                              <w:pStyle w:val="ListParagraph"/>
+                              <w:numPr>
+                                <w:ilvl w:val="0"/>
+                                <w:numId w:val="16"/>
+                              </w:numPr>
                               <w:rPr>
+                                <w:b/>
+                                <w:bCs/>
                                 <w:color w:val="FFFFFF" w:themeColor="background1"/>
                                 <w:sz w:val="18"/>
                                 <w:szCs w:val="18"/>
@@ -1583,6 +1865,8 @@
                             </w:pPr>
                             <w:r>
                               <w:rPr>
+                                <w:b/>
+                                <w:bCs/>
                                 <w:color w:val="FFFFFF" w:themeColor="background1"/>
                                 <w:sz w:val="18"/>
                                 <w:szCs w:val="18"/>
@@ -1592,7 +1876,14 @@
                           </w:p>
                           <w:p>
                             <w:pPr>
+                              <w:pStyle w:val="ListParagraph"/>
+                              <w:numPr>
+                                <w:ilvl w:val="0"/>
+                                <w:numId w:val="16"/>
+                              </w:numPr>
                               <w:rPr>
+                                <w:b/>
+                                <w:bCs/>
                                 <w:color w:val="FFFFFF" w:themeColor="background1"/>
                                 <w:sz w:val="18"/>
                                 <w:szCs w:val="18"/>
@@ -1600,6 +1891,8 @@
                             </w:pPr>
                             <w:r>
                               <w:rPr>
+                                <w:b/>
+                                <w:bCs/>
                                 <w:color w:val="FFFFFF" w:themeColor="background1"/>
                                 <w:sz w:val="18"/>
                                 <w:szCs w:val="18"/>
@@ -1609,6 +1902,37 @@
                           </w:p>
                           <w:p>
                             <w:pPr>
+                              <w:pStyle w:val="ListParagraph"/>
+                              <w:numPr>
+                                <w:ilvl w:val="0"/>
+                                <w:numId w:val="16"/>
+                              </w:numPr>
+                              <w:rPr>
+                                <w:b/>
+                                <w:bCs/>
+                                <w:color w:val="FFFFFF" w:themeColor="background1"/>
+                                <w:sz w:val="18"/>
+                                <w:szCs w:val="18"/>
+                              </w:rPr>
+                            </w:pPr>
+                            <w:r>
+                              <w:rPr>
+                                <w:b/>
+                                <w:bCs/>
+                                <w:color w:val="FFFFFF" w:themeColor="background1"/>
+                                <w:sz w:val="18"/>
+                                <w:szCs w:val="18"/>
+                              </w:rPr>
+                              <w:t>Google Project Management Certificate</w:t>
+                            </w:r>
+                          </w:p>
+                          <w:p>
+                            <w:pPr>
+                              <w:pStyle w:val="ListParagraph"/>
+                              <w:numPr>
+                                <w:ilvl w:val="0"/>
+                                <w:numId w:val="16"/>
+                              </w:numPr>
                               <w:rPr>
                                 <w:color w:val="FFFFFF" w:themeColor="background1"/>
                                 <w:sz w:val="18"/>
@@ -1617,11 +1941,13 @@
                             </w:pPr>
                             <w:r>
                               <w:rPr>
+                                <w:b/>
+                                <w:bCs/>
                                 <w:color w:val="FFFFFF" w:themeColor="background1"/>
                                 <w:sz w:val="18"/>
                                 <w:szCs w:val="18"/>
                               </w:rPr>
-                              <w:t>Google Project Management Certificate</w:t>
+                              <w:t>IBM Applied DevOps Engineering Professional Certificate (Currently studying)</w:t>
                             </w:r>
                           </w:p>
                         </w:txbxContent>
@@ -1687,7 +2013,14 @@
                     </w:p>
                     <w:p>
                       <w:pPr>
+                        <w:pStyle w:val="ListParagraph"/>
+                        <w:numPr>
+                          <w:ilvl w:val="0"/>
+                          <w:numId w:val="16"/>
+                        </w:numPr>
                         <w:rPr>
+                          <w:b/>
+                          <w:bCs/>
                           <w:color w:val="FFFFFF" w:themeColor="background1"/>
                           <w:sz w:val="18"/>
                           <w:szCs w:val="18"/>
@@ -1695,6 +2028,8 @@
                       </w:pPr>
                       <w:r>
                         <w:rPr>
+                          <w:b/>
+                          <w:bCs/>
                           <w:color w:val="FFFFFF" w:themeColor="background1"/>
                           <w:sz w:val="18"/>
                           <w:szCs w:val="18"/>
@@ -1704,7 +2039,14 @@
                     </w:p>
                     <w:p>
                       <w:pPr>
+                        <w:pStyle w:val="ListParagraph"/>
+                        <w:numPr>
+                          <w:ilvl w:val="0"/>
+                          <w:numId w:val="16"/>
+                        </w:numPr>
                         <w:rPr>
+                          <w:b/>
+                          <w:bCs/>
                           <w:color w:val="FFFFFF" w:themeColor="background1"/>
                           <w:sz w:val="18"/>
                           <w:szCs w:val="18"/>
@@ -1712,6 +2054,8 @@
                       </w:pPr>
                       <w:r>
                         <w:rPr>
+                          <w:b/>
+                          <w:bCs/>
                           <w:color w:val="FFFFFF" w:themeColor="background1"/>
                           <w:sz w:val="18"/>
                           <w:szCs w:val="18"/>
@@ -1721,7 +2065,14 @@
                     </w:p>
                     <w:p>
                       <w:pPr>
+                        <w:pStyle w:val="ListParagraph"/>
+                        <w:numPr>
+                          <w:ilvl w:val="0"/>
+                          <w:numId w:val="16"/>
+                        </w:numPr>
                         <w:rPr>
+                          <w:b/>
+                          <w:bCs/>
                           <w:color w:val="FFFFFF" w:themeColor="background1"/>
                           <w:sz w:val="18"/>
                           <w:szCs w:val="18"/>
@@ -1729,6 +2080,8 @@
                       </w:pPr>
                       <w:r>
                         <w:rPr>
+                          <w:b/>
+                          <w:bCs/>
                           <w:color w:val="FFFFFF" w:themeColor="background1"/>
                           <w:sz w:val="18"/>
                           <w:szCs w:val="18"/>
@@ -1738,6 +2091,37 @@
                     </w:p>
                     <w:p>
                       <w:pPr>
+                        <w:pStyle w:val="ListParagraph"/>
+                        <w:numPr>
+                          <w:ilvl w:val="0"/>
+                          <w:numId w:val="16"/>
+                        </w:numPr>
+                        <w:rPr>
+                          <w:b/>
+                          <w:bCs/>
+                          <w:color w:val="FFFFFF" w:themeColor="background1"/>
+                          <w:sz w:val="18"/>
+                          <w:szCs w:val="18"/>
+                        </w:rPr>
+                      </w:pPr>
+                      <w:r>
+                        <w:rPr>
+                          <w:b/>
+                          <w:bCs/>
+                          <w:color w:val="FFFFFF" w:themeColor="background1"/>
+                          <w:sz w:val="18"/>
+                          <w:szCs w:val="18"/>
+                        </w:rPr>
+                        <w:t>Google Project Management Certificate</w:t>
+                      </w:r>
+                    </w:p>
+                    <w:p>
+                      <w:pPr>
+                        <w:pStyle w:val="ListParagraph"/>
+                        <w:numPr>
+                          <w:ilvl w:val="0"/>
+                          <w:numId w:val="16"/>
+                        </w:numPr>
                         <w:rPr>
                           <w:color w:val="FFFFFF" w:themeColor="background1"/>
                           <w:sz w:val="18"/>
@@ -1746,11 +2130,13 @@
                       </w:pPr>
                       <w:r>
                         <w:rPr>
+                          <w:b/>
+                          <w:bCs/>
                           <w:color w:val="FFFFFF" w:themeColor="background1"/>
                           <w:sz w:val="18"/>
                           <w:szCs w:val="18"/>
                         </w:rPr>
-                        <w:t>Google Project Management Certificate</w:t>
+                        <w:t>IBM Applied DevOps Engineering Professional Certificate (Currently studying)</w:t>
                       </w:r>
                     </w:p>
                   </w:txbxContent>
@@ -1762,7 +2148,193 @@
         </mc:AlternateContent>
       </w:r>
     </w:p>
-    <w:p/>
+    <w:p>
+      <w:pPr>
+        <w:pStyle w:val="Heading2"/>
+        <w:ind w:left="4320"/>
+      </w:pPr>
+      <w:r>
+        <w:t xml:space="preserve">Software Developer </w:t>
+      </w:r>
+      <w:r>
+        <w:rPr>
+          <w:rStyle w:val="NotBold"/>
+        </w:rPr>
+        <w:t>Connecx/Smart Urban Properties AUstralia</w:t>
+      </w:r>
+    </w:p>
+    <w:p>
+      <w:pPr>
+        <w:pStyle w:val="Heading3"/>
+        <w:ind w:left="4320"/>
+        <w:rPr>
+          <w:i/>
+        </w:rPr>
+      </w:pPr>
+      <w:r>
+        <w:t xml:space="preserve">2021 Dec – 2024 Apr </w:t>
+      </w:r>
+    </w:p>
+    <w:p>
+      <w:pPr>
+        <w:ind w:left="4320"/>
+        <w:rPr>
+          <w:rFonts w:ascii="Proxima Nova" w:eastAsia="Proxima Nova" w:hAnsi="Proxima Nova" w:cs="Proxima Nova"/>
+        </w:rPr>
+      </w:pPr>
+      <w:r>
+        <w:rPr>
+          <w:rFonts w:ascii="Proxima Nova" w:eastAsia="Proxima Nova" w:hAnsi="Proxima Nova" w:cs="Proxima Nova"/>
+        </w:rPr>
+        <w:t>Software developer in a small team (which grew steadily) at a startup. Responsibilities include adding new features and maintaining a residential building management SaaS system built on Typescript, React, React Native, AWS (DynamoDB, API Gateway, Lambda, etc.). Hired as an IoT and integrations engineer whose main responsibility is integrating with third party applications (Kone lift, My Parcel Locker, access control systems), but responsibilities rapidly grew due to unexpected change in staff.</w:t>
+      </w:r>
+    </w:p>
+    <w:p>
+      <w:pPr>
+        <w:ind w:left="4320"/>
+        <w:rPr>
+          <w:rFonts w:ascii="Proxima Nova" w:eastAsia="Proxima Nova" w:hAnsi="Proxima Nova" w:cs="Proxima Nova"/>
+        </w:rPr>
+      </w:pPr>
+    </w:p>
+    <w:p>
+      <w:pPr>
+        <w:ind w:left="4320"/>
+        <w:jc w:val="center"/>
+        <w:rPr>
+          <w:rFonts w:ascii="Proxima Nova" w:eastAsia="Proxima Nova" w:hAnsi="Proxima Nova" w:cs="Proxima Nova"/>
+        </w:rPr>
+      </w:pPr>
+      <w:r>
+        <w:rPr>
+          <w:rFonts w:ascii="Proxima Nova" w:eastAsia="Proxima Nova" w:hAnsi="Proxima Nova" w:cs="Proxima Nova"/>
+        </w:rPr>
+        <w:t>Skills and responsibilities:</w:t>
+      </w:r>
+    </w:p>
+    <w:p>
+      <w:pPr>
+        <w:numPr>
+          <w:ilvl w:val="0"/>
+          <w:numId w:val="12"/>
+        </w:numPr>
+        <w:spacing w:line="276" w:lineRule="auto"/>
+        <w:ind w:left="5040"/>
+        <w:rPr>
+          <w:rFonts w:ascii="Proxima Nova" w:eastAsia="Proxima Nova" w:hAnsi="Proxima Nova" w:cs="Proxima Nova"/>
+        </w:rPr>
+      </w:pPr>
+      <w:r>
+        <w:rPr>
+          <w:rFonts w:ascii="Proxima Nova" w:eastAsia="Proxima Nova" w:hAnsi="Proxima Nova" w:cs="Proxima Nova"/>
+        </w:rPr>
+        <w:t>Developing new features</w:t>
+      </w:r>
+    </w:p>
+    <w:p>
+      <w:pPr>
+        <w:numPr>
+          <w:ilvl w:val="0"/>
+          <w:numId w:val="12"/>
+        </w:numPr>
+        <w:spacing w:line="276" w:lineRule="auto"/>
+        <w:ind w:left="5040"/>
+        <w:rPr>
+          <w:rFonts w:ascii="Proxima Nova" w:eastAsia="Proxima Nova" w:hAnsi="Proxima Nova" w:cs="Proxima Nova"/>
+        </w:rPr>
+      </w:pPr>
+      <w:r>
+        <w:rPr>
+          <w:rFonts w:ascii="Proxima Nova" w:eastAsia="Proxima Nova" w:hAnsi="Proxima Nova" w:cs="Proxima Nova"/>
+        </w:rPr>
+        <w:t>Maintaining and adding proprietary APIs</w:t>
+      </w:r>
+    </w:p>
+    <w:p>
+      <w:pPr>
+        <w:numPr>
+          <w:ilvl w:val="0"/>
+          <w:numId w:val="12"/>
+        </w:numPr>
+        <w:spacing w:line="276" w:lineRule="auto"/>
+        <w:ind w:left="5040"/>
+        <w:rPr>
+          <w:rFonts w:ascii="Proxima Nova" w:eastAsia="Proxima Nova" w:hAnsi="Proxima Nova" w:cs="Proxima Nova"/>
+        </w:rPr>
+      </w:pPr>
+      <w:r>
+        <w:rPr>
+          <w:rFonts w:ascii="Proxima Nova" w:eastAsia="Proxima Nova" w:hAnsi="Proxima Nova" w:cs="Proxima Nova"/>
+        </w:rPr>
+        <w:t>Integrating with third party APIs</w:t>
+      </w:r>
+    </w:p>
+    <w:p>
+      <w:pPr>
+        <w:numPr>
+          <w:ilvl w:val="0"/>
+          <w:numId w:val="12"/>
+        </w:numPr>
+        <w:spacing w:line="276" w:lineRule="auto"/>
+        <w:ind w:left="5040"/>
+        <w:rPr>
+          <w:rFonts w:ascii="Proxima Nova" w:eastAsia="Proxima Nova" w:hAnsi="Proxima Nova" w:cs="Proxima Nova"/>
+        </w:rPr>
+      </w:pPr>
+      <w:r>
+        <w:rPr>
+          <w:rFonts w:ascii="Proxima Nova" w:eastAsia="Proxima Nova" w:hAnsi="Proxima Nova" w:cs="Proxima Nova"/>
+        </w:rPr>
+        <w:t>Liaising with stakeholders (building managers, external developers, residents)</w:t>
+      </w:r>
+    </w:p>
+    <w:p>
+      <w:pPr>
+        <w:numPr>
+          <w:ilvl w:val="0"/>
+          <w:numId w:val="12"/>
+        </w:numPr>
+        <w:spacing w:line="276" w:lineRule="auto"/>
+        <w:ind w:left="5040"/>
+        <w:rPr>
+          <w:rFonts w:ascii="Proxima Nova" w:eastAsia="Proxima Nova" w:hAnsi="Proxima Nova" w:cs="Proxima Nova"/>
+        </w:rPr>
+      </w:pPr>
+      <w:r>
+        <w:rPr>
+          <w:rFonts w:ascii="Proxima Nova" w:eastAsia="Proxima Nova" w:hAnsi="Proxima Nova" w:cs="Proxima Nova"/>
+        </w:rPr>
+        <w:t>Successfully completed new features such as Kone lift and Salto access control integration under tight deadlines</w:t>
+      </w:r>
+    </w:p>
+    <w:p>
+      <w:pPr>
+        <w:numPr>
+          <w:ilvl w:val="0"/>
+          <w:numId w:val="12"/>
+        </w:numPr>
+        <w:spacing w:line="276" w:lineRule="auto"/>
+        <w:ind w:left="5040"/>
+        <w:rPr>
+          <w:rFonts w:ascii="Proxima Nova" w:eastAsia="Proxima Nova" w:hAnsi="Proxima Nova" w:cs="Proxima Nova"/>
+        </w:rPr>
+      </w:pPr>
+      <w:r>
+        <w:rPr>
+          <w:rFonts w:ascii="Proxima Nova" w:eastAsia="Proxima Nova" w:hAnsi="Proxima Nova" w:cs="Proxima Nova"/>
+        </w:rPr>
+        <w:t>Moved complicated portal codebase to Vite from Webpack for exponential performance boost.</w:t>
+      </w:r>
+    </w:p>
+    <w:p>
+      <w:pPr>
+        <w:spacing w:line="276" w:lineRule="auto"/>
+        <w:ind w:left="5040"/>
+        <w:rPr>
+          <w:rFonts w:ascii="Proxima Nova" w:eastAsia="Proxima Nova" w:hAnsi="Proxima Nova" w:cs="Proxima Nova"/>
+        </w:rPr>
+      </w:pPr>
+    </w:p>
     <w:p>
       <w:pPr>
         <w:pStyle w:val="Heading2"/>
@@ -1794,31 +2366,6 @@
       </w:pPr>
       <w:r>
         <w:t>2015 - 2021</w:t>
-      </w:r>
-    </w:p>
-    <w:p>
-      <w:pPr>
-        <w:spacing w:line="240" w:lineRule="auto"/>
-        <w:ind w:left="4395"/>
-        <w:jc w:val="both"/>
-        <w:rPr>
-          <w:rFonts w:ascii="Proxima Nova" w:eastAsia="Proxima Nova" w:hAnsi="Proxima Nova" w:cs="Proxima Nova"/>
-          <w:b/>
-        </w:rPr>
-      </w:pPr>
-      <w:r>
-        <w:rPr>
-          <w:rFonts w:ascii="Proxima Nova" w:eastAsia="Proxima Nova" w:hAnsi="Proxima Nova" w:cs="Proxima Nova"/>
-          <w:b/>
-        </w:rPr>
-        <w:tab/>
-      </w:r>
-      <w:r>
-        <w:rPr>
-          <w:rFonts w:ascii="Proxima Nova" w:eastAsia="Proxima Nova" w:hAnsi="Proxima Nova" w:cs="Proxima Nova"/>
-          <w:b/>
-        </w:rPr>
-        <w:tab/>
       </w:r>
       <w:r>
         <w:rPr>
@@ -1925,7 +2472,13 @@
         <w:rPr>
           <w:rFonts w:ascii="Proxima Nova" w:eastAsia="Proxima Nova" w:hAnsi="Proxima Nova" w:cs="Proxima Nova"/>
         </w:rPr>
-        <w:t>Exceptional research skills</w:t>
+        <w:t xml:space="preserve">Exceptional research </w:t>
+      </w:r>
+      <w:r>
+        <w:rPr>
+          <w:rFonts w:ascii="Proxima Nova" w:eastAsia="Proxima Nova" w:hAnsi="Proxima Nova" w:cs="Proxima Nova"/>
+        </w:rPr>
+        <w:t>and written communication skills</w:t>
       </w:r>
     </w:p>
     <w:p>
@@ -1963,7 +2516,31 @@
         <w:rPr>
           <w:rFonts w:ascii="Proxima Nova" w:eastAsia="Proxima Nova" w:hAnsi="Proxima Nova" w:cs="Proxima Nova"/>
         </w:rPr>
-        <w:t>Coordination with stakeholders across multiple timelines and cultures</w:t>
+        <w:t xml:space="preserve">Coordination with stakeholders </w:t>
+      </w:r>
+      <w:r>
+        <w:rPr>
+          <w:rFonts w:ascii="Proxima Nova" w:eastAsia="Proxima Nova" w:hAnsi="Proxima Nova" w:cs="Proxima Nova"/>
+        </w:rPr>
+        <w:t>across</w:t>
+      </w:r>
+      <w:r>
+        <w:rPr>
+          <w:rFonts w:ascii="Proxima Nova" w:eastAsia="Proxima Nova" w:hAnsi="Proxima Nova" w:cs="Proxima Nova"/>
+        </w:rPr>
+        <w:t xml:space="preserve"> </w:t>
+      </w:r>
+      <w:r>
+        <w:rPr>
+          <w:rFonts w:ascii="Proxima Nova" w:eastAsia="Proxima Nova" w:hAnsi="Proxima Nova" w:cs="Proxima Nova"/>
+        </w:rPr>
+        <w:t>timezones</w:t>
+      </w:r>
+      <w:r>
+        <w:rPr>
+          <w:rFonts w:ascii="Proxima Nova" w:eastAsia="Proxima Nova" w:hAnsi="Proxima Nova" w:cs="Proxima Nova"/>
+        </w:rPr>
+        <w:t xml:space="preserve"> and cultures</w:t>
       </w:r>
     </w:p>
     <w:p>
@@ -2013,181 +2590,10 @@
     </w:p>
     <w:p>
       <w:pPr>
-        <w:pStyle w:val="Heading2"/>
-        <w:ind w:left="4395"/>
-      </w:pPr>
-      <w:r>
-        <w:t xml:space="preserve">English Teacher </w:t>
-      </w:r>
-      <w:r>
-        <w:rPr>
-          <w:rStyle w:val="NotBold"/>
-        </w:rPr>
-        <w:t>kojen English Centers (Taipei, Taiwan)</w:t>
-      </w:r>
-    </w:p>
-    <w:p>
-      <w:pPr>
-        <w:pStyle w:val="Heading3"/>
-        <w:ind w:left="4395"/>
-      </w:pPr>
-      <w:r>
-        <w:t>2013 – 2015</w:t>
-      </w:r>
-    </w:p>
-    <w:p/>
-    <w:p>
-      <w:pPr>
-        <w:spacing w:line="240" w:lineRule="auto"/>
-        <w:rPr>
-          <w:rFonts w:ascii="Proxima Nova" w:eastAsia="Proxima Nova" w:hAnsi="Proxima Nova" w:cs="Proxima Nova"/>
-        </w:rPr>
-      </w:pPr>
-      <w:r>
-        <w:tab/>
-      </w:r>
-      <w:r>
-        <w:tab/>
-      </w:r>
-      <w:r>
-        <w:tab/>
-      </w:r>
-      <w:r>
-        <w:tab/>
-      </w:r>
-      <w:r>
-        <w:tab/>
-      </w:r>
-      <w:r>
-        <w:tab/>
-      </w:r>
-      <w:r>
-        <w:rPr>
-          <w:rFonts w:ascii="Proxima Nova" w:eastAsia="Proxima Nova" w:hAnsi="Proxima Nova" w:cs="Proxima Nova"/>
-        </w:rPr>
-        <w:t>Spent two years as a native English-speaking teacher in Taiwan</w:t>
-      </w:r>
-      <w:r>
-        <w:rPr>
-          <w:rFonts w:ascii="Proxima Nova" w:eastAsia="Proxima Nova" w:hAnsi="Proxima Nova" w:cs="Proxima Nova"/>
-        </w:rPr>
-        <w:t>.</w:t>
-      </w:r>
-    </w:p>
-    <w:p>
-      <w:pPr>
-        <w:spacing w:line="240" w:lineRule="auto"/>
-        <w:rPr>
-          <w:rFonts w:ascii="Proxima Nova" w:eastAsia="Proxima Nova" w:hAnsi="Proxima Nova" w:cs="Proxima Nova"/>
-        </w:rPr>
-      </w:pPr>
-    </w:p>
-    <w:p>
-      <w:pPr>
-        <w:spacing w:line="240" w:lineRule="auto"/>
-        <w:ind w:left="4320"/>
-        <w:jc w:val="center"/>
-        <w:rPr>
-          <w:rFonts w:ascii="Proxima Nova" w:eastAsia="Proxima Nova" w:hAnsi="Proxima Nova" w:cs="Proxima Nova"/>
-        </w:rPr>
-      </w:pPr>
-      <w:r>
-        <w:rPr>
-          <w:rFonts w:ascii="Proxima Nova" w:eastAsia="Proxima Nova" w:hAnsi="Proxima Nova" w:cs="Proxima Nova"/>
-        </w:rPr>
-        <w:t>Skills and responsibilities:</w:t>
-      </w:r>
-    </w:p>
-    <w:p>
-      <w:pPr>
-        <w:numPr>
-          <w:ilvl w:val="0"/>
-          <w:numId w:val="14"/>
-        </w:numPr>
-        <w:spacing w:line="240" w:lineRule="auto"/>
-        <w:ind w:left="5040"/>
-        <w:rPr>
-          <w:rFonts w:ascii="Proxima Nova" w:eastAsia="Proxima Nova" w:hAnsi="Proxima Nova" w:cs="Proxima Nova"/>
-        </w:rPr>
-      </w:pPr>
-      <w:r>
-        <w:rPr>
-          <w:rFonts w:ascii="Proxima Nova" w:eastAsia="Proxima Nova" w:hAnsi="Proxima Nova" w:cs="Proxima Nova"/>
-        </w:rPr>
-        <w:t>Preparing materials and lesson plans for 10+ classes of</w:t>
-      </w:r>
-      <w:r>
-        <w:rPr>
-          <w:rFonts w:ascii="Proxima Nova" w:eastAsia="Proxima Nova" w:hAnsi="Proxima Nova" w:cs="Proxima Nova"/>
-        </w:rPr>
-        <w:t xml:space="preserve"> children of</w:t>
-      </w:r>
-      <w:r>
-        <w:rPr>
-          <w:rFonts w:ascii="Proxima Nova" w:eastAsia="Proxima Nova" w:hAnsi="Proxima Nova" w:cs="Proxima Nova"/>
-        </w:rPr>
-        <w:t xml:space="preserve"> different age</w:t>
-      </w:r>
-      <w:r>
-        <w:rPr>
-          <w:rFonts w:ascii="Proxima Nova" w:eastAsia="Proxima Nova" w:hAnsi="Proxima Nova" w:cs="Proxima Nova"/>
-        </w:rPr>
-        <w:t>s</w:t>
-      </w:r>
-    </w:p>
-    <w:p>
-      <w:pPr>
-        <w:numPr>
-          <w:ilvl w:val="0"/>
-          <w:numId w:val="14"/>
-        </w:numPr>
-        <w:spacing w:line="240" w:lineRule="auto"/>
-        <w:ind w:left="5040"/>
-        <w:rPr>
-          <w:rFonts w:ascii="Proxima Nova" w:eastAsia="Proxima Nova" w:hAnsi="Proxima Nova" w:cs="Proxima Nova"/>
-        </w:rPr>
-      </w:pPr>
-      <w:r>
-        <w:rPr>
-          <w:rFonts w:ascii="Proxima Nova" w:eastAsia="Proxima Nova" w:hAnsi="Proxima Nova" w:cs="Proxima Nova"/>
-        </w:rPr>
-        <w:t>Working with co-teachers to achieve best possible outcomes for the students</w:t>
-      </w:r>
-      <w:r>
-        <w:rPr>
-          <w:rFonts w:ascii="Proxima Nova" w:eastAsia="Proxima Nova" w:hAnsi="Proxima Nova" w:cs="Proxima Nova"/>
-        </w:rPr>
-        <w:t xml:space="preserve"> (responsible for 150+ students)</w:t>
-      </w:r>
-    </w:p>
-    <w:p/>
-    <w:p>
-      <w:pPr>
-        <w:tabs>
-          <w:tab w:val="left" w:pos="6180"/>
-        </w:tabs>
-        <w:ind w:left="4395"/>
-      </w:pPr>
-      <w:r>
-        <w:pict w14:anchorId="66F15727">
-          <v:rect id="_x0000_i1028" style="width:0;height:1.5pt" o:hralign="center" o:hrstd="t" o:hr="t" fillcolor="#a0a0a0" stroked="f"/>
-        </w:pict>
-      </w:r>
-    </w:p>
-    <w:p>
-      <w:pPr>
-        <w:tabs>
-          <w:tab w:val="left" w:pos="6180"/>
-        </w:tabs>
-        <w:ind w:left="4395"/>
-      </w:pPr>
-    </w:p>
-    <w:p>
-      <w:pPr>
         <w:pStyle w:val="Heading3"/>
         <w:keepNext w:val="0"/>
         <w:keepLines w:val="0"/>
-        <w:ind w:left="3600" w:firstLine="720"/>
+        <w:ind w:left="4320"/>
         <w:jc w:val="center"/>
         <w:rPr>
           <w:rFonts w:ascii="Arial Black" w:hAnsi="Arial Black"/>
@@ -2272,10 +2678,16 @@
         </w:numPr>
         <w:spacing w:line="276" w:lineRule="auto"/>
         <w:ind w:left="5040"/>
+        <w:rPr>
+          <w:sz w:val="18"/>
+          <w:szCs w:val="22"/>
+        </w:rPr>
       </w:pPr>
       <w:r>
         <w:rPr>
           <w:rFonts w:ascii="Proxima Nova" w:eastAsia="Proxima Nova" w:hAnsi="Proxima Nova" w:cs="Proxima Nova"/>
+          <w:sz w:val="18"/>
+          <w:szCs w:val="22"/>
         </w:rPr>
         <w:t>Worked with two electrical engineering final year students to create a self-heating/cooling jacket that uses Peltier plates</w:t>
       </w:r>
@@ -2288,10 +2700,16 @@
         </w:numPr>
         <w:spacing w:line="276" w:lineRule="auto"/>
         <w:ind w:left="5040"/>
+        <w:rPr>
+          <w:sz w:val="18"/>
+          <w:szCs w:val="22"/>
+        </w:rPr>
       </w:pPr>
       <w:r>
         <w:rPr>
           <w:rFonts w:ascii="Proxima Nova" w:eastAsia="Proxima Nova" w:hAnsi="Proxima Nova" w:cs="Proxima Nova"/>
+          <w:sz w:val="18"/>
+          <w:szCs w:val="22"/>
         </w:rPr>
         <w:t>Responsible for programming an Arduino microcontroller (in C++) to create a user interface (buttons and LCD screen) and the logic for controlling 6 Peltier plates and the voltage for heating and cooling</w:t>
       </w:r>
@@ -2302,6 +2720,8 @@
         <w:ind w:left="4680"/>
         <w:rPr>
           <w:rFonts w:ascii="Proxima Nova" w:eastAsia="Proxima Nova" w:hAnsi="Proxima Nova" w:cs="Proxima Nova"/>
+          <w:sz w:val="18"/>
+          <w:szCs w:val="22"/>
         </w:rPr>
       </w:pPr>
     </w:p>
@@ -2309,10 +2729,16 @@
       <w:pPr>
         <w:spacing w:line="276" w:lineRule="auto"/>
         <w:ind w:left="4680"/>
+        <w:rPr>
+          <w:sz w:val="18"/>
+          <w:szCs w:val="22"/>
+        </w:rPr>
       </w:pPr>
       <w:r>
         <w:rPr>
           <w:rFonts w:ascii="Proxima Nova" w:eastAsia="Proxima Nova" w:hAnsi="Proxima Nova" w:cs="Proxima Nova"/>
+          <w:sz w:val="18"/>
+          <w:szCs w:val="22"/>
         </w:rPr>
         <w:t xml:space="preserve">Find other projects at </w:t>
       </w:r>
@@ -2321,6 +2747,8 @@
           <w:rPr>
             <w:rStyle w:val="Hyperlink"/>
             <w:rFonts w:ascii="Proxima Nova" w:eastAsia="Proxima Nova" w:hAnsi="Proxima Nova" w:cs="Proxima Nova"/>
+            <w:sz w:val="18"/>
+            <w:szCs w:val="22"/>
           </w:rPr>
           <w:t>http://www.chapmanmong.me</w:t>
         </w:r>
@@ -2328,6 +2756,8 @@
       <w:r>
         <w:rPr>
           <w:rFonts w:ascii="Proxima Nova" w:eastAsia="Proxima Nova" w:hAnsi="Proxima Nova" w:cs="Proxima Nova"/>
+          <w:sz w:val="18"/>
+          <w:szCs w:val="22"/>
         </w:rPr>
         <w:t xml:space="preserve"> and </w:t>
       </w:r>
@@ -2336,18 +2766,12 @@
           <w:rPr>
             <w:rStyle w:val="Hyperlink"/>
             <w:rFonts w:ascii="Proxima Nova" w:eastAsia="Proxima Nova" w:hAnsi="Proxima Nova" w:cs="Proxima Nova"/>
+            <w:sz w:val="18"/>
+            <w:szCs w:val="22"/>
           </w:rPr>
           <w:t>https://github.com/chapmanmong</w:t>
         </w:r>
       </w:hyperlink>
-    </w:p>
-    <w:p>
-      <w:pPr>
-        <w:tabs>
-          <w:tab w:val="left" w:pos="6180"/>
-        </w:tabs>
-        <w:ind w:left="4395"/>
-      </w:pPr>
     </w:p>
     <w:sectPr>
       <w:pgSz w:w="12240" w:h="15840" w:code="1"/>
@@ -2360,7 +2784,7 @@
 </file>
 
 <file path=word/endnotes.xml><?xml version="1.0" encoding="utf-8"?>
-<w:endnotes xmlns:wpc="http://schemas.microsoft.com/office/word/2010/wordprocessingCanvas" xmlns:cx="http://schemas.microsoft.com/office/drawing/2014/chartex" xmlns:cx1="http://schemas.microsoft.com/office/drawing/2015/9/8/chartex" xmlns:cx2="http://schemas.microsoft.com/office/drawing/2015/10/21/chartex" xmlns:cx3="http://schemas.microsoft.com/office/drawing/2016/5/9/chartex" xmlns:cx4="http://schemas.microsoft.com/office/drawing/2016/5/10/chartex" xmlns:cx5="http://schemas.microsoft.com/office/drawing/2016/5/11/chartex" xmlns:cx6="http://schemas.microsoft.com/office/drawing/2016/5/12/chartex" xmlns:cx7="http://schemas.microsoft.com/office/drawing/2016/5/13/chartex" xmlns:cx8="http://schemas.microsoft.com/office/drawing/2016/5/14/chartex" xmlns:mc="http://schemas.openxmlformats.org/markup-compatibility/2006" xmlns:aink="http://schemas.microsoft.com/office/drawing/2016/ink" xmlns:am3d="http://schemas.microsoft.com/office/drawing/2017/model3d" xmlns:o="urn:schemas-microsoft-com:office:office" xmlns:oel="http://schemas.microsoft.com/office/2019/extlst" xmlns:r="http://schemas.openxmlformats.org/officeDocument/2006/relationships" xmlns:m="http://schemas.openxmlformats.org/officeDocument/2006/math" xmlns:v="urn:schemas-microsoft-com:vml" xmlns:wp14="http://schemas.microsoft.com/office/word/2010/wordprocessingDrawing" xmlns:wp="http://schemas.openxmlformats.org/drawingml/2006/wordprocessingDrawing" xmlns:w10="urn:schemas-microsoft-com:office:word" xmlns:w="http://schemas.openxmlformats.org/wordprocessingml/2006/main" xmlns:w14="http://schemas.microsoft.com/office/word/2010/wordml" xmlns:w15="http://schemas.microsoft.com/office/word/2012/wordml" xmlns:w16cex="http://schemas.microsoft.com/office/word/2018/wordml/cex" xmlns:w16cid="http://schemas.microsoft.com/office/word/2016/wordml/cid" xmlns:w16="http://schemas.microsoft.com/office/word/2018/wordml" xmlns:w16du="http://schemas.microsoft.com/office/word/2023/wordml/word16du" xmlns:w16sdtdh="http://schemas.microsoft.com/office/word/2020/wordml/sdtdatahash" xmlns:w16se="http://schemas.microsoft.com/office/word/2015/wordml/symex" xmlns:wpg="http://schemas.microsoft.com/office/word/2010/wordprocessingGroup" xmlns:wpi="http://schemas.microsoft.com/office/word/2010/wordprocessingInk" xmlns:wne="http://schemas.microsoft.com/office/word/2006/wordml" xmlns:wps="http://schemas.microsoft.com/office/word/2010/wordprocessingShape" mc:Ignorable="w14 w15 w16se w16cid w16 w16cex w16sdtdh w16du wp14">
+<w:endnotes xmlns:wpc="http://schemas.microsoft.com/office/word/2010/wordprocessingCanvas" xmlns:cx="http://schemas.microsoft.com/office/drawing/2014/chartex" xmlns:cx1="http://schemas.microsoft.com/office/drawing/2015/9/8/chartex" xmlns:cx2="http://schemas.microsoft.com/office/drawing/2015/10/21/chartex" xmlns:cx3="http://schemas.microsoft.com/office/drawing/2016/5/9/chartex" xmlns:cx4="http://schemas.microsoft.com/office/drawing/2016/5/10/chartex" xmlns:cx5="http://schemas.microsoft.com/office/drawing/2016/5/11/chartex" xmlns:cx6="http://schemas.microsoft.com/office/drawing/2016/5/12/chartex" xmlns:cx7="http://schemas.microsoft.com/office/drawing/2016/5/13/chartex" xmlns:cx8="http://schemas.microsoft.com/office/drawing/2016/5/14/chartex" xmlns:mc="http://schemas.openxmlformats.org/markup-compatibility/2006" xmlns:aink="http://schemas.microsoft.com/office/drawing/2016/ink" xmlns:am3d="http://schemas.microsoft.com/office/drawing/2017/model3d" xmlns:o="urn:schemas-microsoft-com:office:office" xmlns:oel="http://schemas.microsoft.com/office/2019/extlst" xmlns:r="http://schemas.openxmlformats.org/officeDocument/2006/relationships" xmlns:m="http://schemas.openxmlformats.org/officeDocument/2006/math" xmlns:v="urn:schemas-microsoft-com:vml" xmlns:wp14="http://schemas.microsoft.com/office/word/2010/wordprocessingDrawing" xmlns:wp="http://schemas.openxmlformats.org/drawingml/2006/wordprocessingDrawing" xmlns:w10="urn:schemas-microsoft-com:office:word" xmlns:w="http://schemas.openxmlformats.org/wordprocessingml/2006/main" xmlns:w14="http://schemas.microsoft.com/office/word/2010/wordml" xmlns:w15="http://schemas.microsoft.com/office/word/2012/wordml" xmlns:w16cex="http://schemas.microsoft.com/office/word/2018/wordml/cex" xmlns:w16cid="http://schemas.microsoft.com/office/word/2016/wordml/cid" xmlns:w16="http://schemas.microsoft.com/office/word/2018/wordml" xmlns:w16du="http://schemas.microsoft.com/office/word/2023/wordml/word16du" xmlns:w16sdtdh="http://schemas.microsoft.com/office/word/2020/wordml/sdtdatahash" xmlns:w16sdtfl="http://schemas.microsoft.com/office/word/2024/wordml/sdtformatlock" xmlns:w16se="http://schemas.microsoft.com/office/word/2015/wordml/symex" xmlns:wpg="http://schemas.microsoft.com/office/word/2010/wordprocessingGroup" xmlns:wpi="http://schemas.microsoft.com/office/word/2010/wordprocessingInk" xmlns:wne="http://schemas.microsoft.com/office/word/2006/wordml" xmlns:wps="http://schemas.microsoft.com/office/word/2010/wordprocessingShape" mc:Ignorable="w14 w15 w16se w16cid w16 w16cex w16sdtdh w16sdtfl w16du wp14">
   <w:endnote w:type="separator" w:id="-1">
     <w:p>
       <w:pPr>
@@ -2392,7 +2816,7 @@
 </file>
 
 <file path=word/footnotes.xml><?xml version="1.0" encoding="utf-8"?>
-<w:footnotes xmlns:wpc="http://schemas.microsoft.com/office/word/2010/wordprocessingCanvas" xmlns:cx="http://schemas.microsoft.com/office/drawing/2014/chartex" xmlns:cx1="http://schemas.microsoft.com/office/drawing/2015/9/8/chartex" xmlns:cx2="http://schemas.microsoft.com/office/drawing/2015/10/21/chartex" xmlns:cx3="http://schemas.microsoft.com/office/drawing/2016/5/9/chartex" xmlns:cx4="http://schemas.microsoft.com/office/drawing/2016/5/10/chartex" xmlns:cx5="http://schemas.microsoft.com/office/drawing/2016/5/11/chartex" xmlns:cx6="http://schemas.microsoft.com/office/drawing/2016/5/12/chartex" xmlns:cx7="http://schemas.microsoft.com/office/drawing/2016/5/13/chartex" xmlns:cx8="http://schemas.microsoft.com/office/drawing/2016/5/14/chartex" xmlns:mc="http://schemas.openxmlformats.org/markup-compatibility/2006" xmlns:aink="http://schemas.microsoft.com/office/drawing/2016/ink" xmlns:am3d="http://schemas.microsoft.com/office/drawing/2017/model3d" xmlns:o="urn:schemas-microsoft-com:office:office" xmlns:oel="http://schemas.microsoft.com/office/2019/extlst" xmlns:r="http://schemas.openxmlformats.org/officeDocument/2006/relationships" xmlns:m="http://schemas.openxmlformats.org/officeDocument/2006/math" xmlns:v="urn:schemas-microsoft-com:vml" xmlns:wp14="http://schemas.microsoft.com/office/word/2010/wordprocessingDrawing" xmlns:wp="http://schemas.openxmlformats.org/drawingml/2006/wordprocessingDrawing" xmlns:w10="urn:schemas-microsoft-com:office:word" xmlns:w="http://schemas.openxmlformats.org/wordprocessingml/2006/main" xmlns:w14="http://schemas.microsoft.com/office/word/2010/wordml" xmlns:w15="http://schemas.microsoft.com/office/word/2012/wordml" xmlns:w16cex="http://schemas.microsoft.com/office/word/2018/wordml/cex" xmlns:w16cid="http://schemas.microsoft.com/office/word/2016/wordml/cid" xmlns:w16="http://schemas.microsoft.com/office/word/2018/wordml" xmlns:w16du="http://schemas.microsoft.com/office/word/2023/wordml/word16du" xmlns:w16sdtdh="http://schemas.microsoft.com/office/word/2020/wordml/sdtdatahash" xmlns:w16se="http://schemas.microsoft.com/office/word/2015/wordml/symex" xmlns:wpg="http://schemas.microsoft.com/office/word/2010/wordprocessingGroup" xmlns:wpi="http://schemas.microsoft.com/office/word/2010/wordprocessingInk" xmlns:wne="http://schemas.microsoft.com/office/word/2006/wordml" xmlns:wps="http://schemas.microsoft.com/office/word/2010/wordprocessingShape" mc:Ignorable="w14 w15 w16se w16cid w16 w16cex w16sdtdh w16du wp14">
+<w:footnotes xmlns:wpc="http://schemas.microsoft.com/office/word/2010/wordprocessingCanvas" xmlns:cx="http://schemas.microsoft.com/office/drawing/2014/chartex" xmlns:cx1="http://schemas.microsoft.com/office/drawing/2015/9/8/chartex" xmlns:cx2="http://schemas.microsoft.com/office/drawing/2015/10/21/chartex" xmlns:cx3="http://schemas.microsoft.com/office/drawing/2016/5/9/chartex" xmlns:cx4="http://schemas.microsoft.com/office/drawing/2016/5/10/chartex" xmlns:cx5="http://schemas.microsoft.com/office/drawing/2016/5/11/chartex" xmlns:cx6="http://schemas.microsoft.com/office/drawing/2016/5/12/chartex" xmlns:cx7="http://schemas.microsoft.com/office/drawing/2016/5/13/chartex" xmlns:cx8="http://schemas.microsoft.com/office/drawing/2016/5/14/chartex" xmlns:mc="http://schemas.openxmlformats.org/markup-compatibility/2006" xmlns:aink="http://schemas.microsoft.com/office/drawing/2016/ink" xmlns:am3d="http://schemas.microsoft.com/office/drawing/2017/model3d" xmlns:o="urn:schemas-microsoft-com:office:office" xmlns:oel="http://schemas.microsoft.com/office/2019/extlst" xmlns:r="http://schemas.openxmlformats.org/officeDocument/2006/relationships" xmlns:m="http://schemas.openxmlformats.org/officeDocument/2006/math" xmlns:v="urn:schemas-microsoft-com:vml" xmlns:wp14="http://schemas.microsoft.com/office/word/2010/wordprocessingDrawing" xmlns:wp="http://schemas.openxmlformats.org/drawingml/2006/wordprocessingDrawing" xmlns:w10="urn:schemas-microsoft-com:office:word" xmlns:w="http://schemas.openxmlformats.org/wordprocessingml/2006/main" xmlns:w14="http://schemas.microsoft.com/office/word/2010/wordml" xmlns:w15="http://schemas.microsoft.com/office/word/2012/wordml" xmlns:w16cex="http://schemas.microsoft.com/office/word/2018/wordml/cex" xmlns:w16cid="http://schemas.microsoft.com/office/word/2016/wordml/cid" xmlns:w16="http://schemas.microsoft.com/office/word/2018/wordml" xmlns:w16du="http://schemas.microsoft.com/office/word/2023/wordml/word16du" xmlns:w16sdtdh="http://schemas.microsoft.com/office/word/2020/wordml/sdtdatahash" xmlns:w16sdtfl="http://schemas.microsoft.com/office/word/2024/wordml/sdtformatlock" xmlns:w16se="http://schemas.microsoft.com/office/word/2015/wordml/symex" xmlns:wpg="http://schemas.microsoft.com/office/word/2010/wordprocessingGroup" xmlns:wpi="http://schemas.microsoft.com/office/word/2010/wordprocessingInk" xmlns:wne="http://schemas.microsoft.com/office/word/2006/wordml" xmlns:wps="http://schemas.microsoft.com/office/word/2010/wordprocessingShape" mc:Ignorable="w14 w15 w16se w16cid w16 w16cex w16sdtdh w16sdtfl w16du wp14">
   <w:footnote w:type="separator" w:id="-1">
     <w:p>
       <w:pPr>
@@ -2424,7 +2848,7 @@
 </file>
 
 <file path=word/numbering.xml><?xml version="1.0" encoding="utf-8"?>
-<w:numbering xmlns:wpc="http://schemas.microsoft.com/office/word/2010/wordprocessingCanvas" xmlns:cx="http://schemas.microsoft.com/office/drawing/2014/chartex" xmlns:cx1="http://schemas.microsoft.com/office/drawing/2015/9/8/chartex" xmlns:cx2="http://schemas.microsoft.com/office/drawing/2015/10/21/chartex" xmlns:cx3="http://schemas.microsoft.com/office/drawing/2016/5/9/chartex" xmlns:cx4="http://schemas.microsoft.com/office/drawing/2016/5/10/chartex" xmlns:cx5="http://schemas.microsoft.com/office/drawing/2016/5/11/chartex" xmlns:cx6="http://schemas.microsoft.com/office/drawing/2016/5/12/chartex" xmlns:cx7="http://schemas.microsoft.com/office/drawing/2016/5/13/chartex" xmlns:cx8="http://schemas.microsoft.com/office/drawing/2016/5/14/chartex" xmlns:mc="http://schemas.openxmlformats.org/markup-compatibility/2006" xmlns:aink="http://schemas.microsoft.com/office/drawing/2016/ink" xmlns:am3d="http://schemas.microsoft.com/office/drawing/2017/model3d" xmlns:o="urn:schemas-microsoft-com:office:office" xmlns:oel="http://schemas.microsoft.com/office/2019/extlst" xmlns:r="http://schemas.openxmlformats.org/officeDocument/2006/relationships" xmlns:m="http://schemas.openxmlformats.org/officeDocument/2006/math" xmlns:v="urn:schemas-microsoft-com:vml" xmlns:wp14="http://schemas.microsoft.com/office/word/2010/wordprocessingDrawing" xmlns:wp="http://schemas.openxmlformats.org/drawingml/2006/wordprocessingDrawing" xmlns:w10="urn:schemas-microsoft-com:office:word" xmlns:w="http://schemas.openxmlformats.org/wordprocessingml/2006/main" xmlns:w14="http://schemas.microsoft.com/office/word/2010/wordml" xmlns:w15="http://schemas.microsoft.com/office/word/2012/wordml" xmlns:w16cex="http://schemas.microsoft.com/office/word/2018/wordml/cex" xmlns:w16cid="http://schemas.microsoft.com/office/word/2016/wordml/cid" xmlns:w16="http://schemas.microsoft.com/office/word/2018/wordml" xmlns:w16du="http://schemas.microsoft.com/office/word/2023/wordml/word16du" xmlns:w16sdtdh="http://schemas.microsoft.com/office/word/2020/wordml/sdtdatahash" xmlns:w16se="http://schemas.microsoft.com/office/word/2015/wordml/symex" xmlns:wpg="http://schemas.microsoft.com/office/word/2010/wordprocessingGroup" xmlns:wpi="http://schemas.microsoft.com/office/word/2010/wordprocessingInk" xmlns:wne="http://schemas.microsoft.com/office/word/2006/wordml" xmlns:wps="http://schemas.microsoft.com/office/word/2010/wordprocessingShape" mc:Ignorable="w14 w15 w16se w16cid w16 w16cex w16sdtdh w16du wp14">
+<w:numbering xmlns:wpc="http://schemas.microsoft.com/office/word/2010/wordprocessingCanvas" xmlns:cx="http://schemas.microsoft.com/office/drawing/2014/chartex" xmlns:cx1="http://schemas.microsoft.com/office/drawing/2015/9/8/chartex" xmlns:cx2="http://schemas.microsoft.com/office/drawing/2015/10/21/chartex" xmlns:cx3="http://schemas.microsoft.com/office/drawing/2016/5/9/chartex" xmlns:cx4="http://schemas.microsoft.com/office/drawing/2016/5/10/chartex" xmlns:cx5="http://schemas.microsoft.com/office/drawing/2016/5/11/chartex" xmlns:cx6="http://schemas.microsoft.com/office/drawing/2016/5/12/chartex" xmlns:cx7="http://schemas.microsoft.com/office/drawing/2016/5/13/chartex" xmlns:cx8="http://schemas.microsoft.com/office/drawing/2016/5/14/chartex" xmlns:mc="http://schemas.openxmlformats.org/markup-compatibility/2006" xmlns:aink="http://schemas.microsoft.com/office/drawing/2016/ink" xmlns:am3d="http://schemas.microsoft.com/office/drawing/2017/model3d" xmlns:o="urn:schemas-microsoft-com:office:office" xmlns:oel="http://schemas.microsoft.com/office/2019/extlst" xmlns:r="http://schemas.openxmlformats.org/officeDocument/2006/relationships" xmlns:m="http://schemas.openxmlformats.org/officeDocument/2006/math" xmlns:v="urn:schemas-microsoft-com:vml" xmlns:wp14="http://schemas.microsoft.com/office/word/2010/wordprocessingDrawing" xmlns:wp="http://schemas.openxmlformats.org/drawingml/2006/wordprocessingDrawing" xmlns:w10="urn:schemas-microsoft-com:office:word" xmlns:w="http://schemas.openxmlformats.org/wordprocessingml/2006/main" xmlns:w14="http://schemas.microsoft.com/office/word/2010/wordml" xmlns:w15="http://schemas.microsoft.com/office/word/2012/wordml" xmlns:w16cex="http://schemas.microsoft.com/office/word/2018/wordml/cex" xmlns:w16cid="http://schemas.microsoft.com/office/word/2016/wordml/cid" xmlns:w16="http://schemas.microsoft.com/office/word/2018/wordml" xmlns:w16du="http://schemas.microsoft.com/office/word/2023/wordml/word16du" xmlns:w16sdtdh="http://schemas.microsoft.com/office/word/2020/wordml/sdtdatahash" xmlns:w16sdtfl="http://schemas.microsoft.com/office/word/2024/wordml/sdtformatlock" xmlns:w16se="http://schemas.microsoft.com/office/word/2015/wordml/symex" xmlns:wpg="http://schemas.microsoft.com/office/word/2010/wordprocessingGroup" xmlns:wpi="http://schemas.microsoft.com/office/word/2010/wordprocessingInk" xmlns:wne="http://schemas.microsoft.com/office/word/2006/wordml" xmlns:wps="http://schemas.microsoft.com/office/word/2010/wordprocessingShape" mc:Ignorable="w14 w15 w16se w16cid w16 w16cex w16sdtdh w16sdtfl w16du wp14">
   <w:numPicBullet w:numPicBulletId="0">
     <w:pict>
       <v:shapetype id="_x0000_t75" coordsize="21600,21600" o:spt="75" o:preferrelative="t" path="m@4@5l@4@11@9@11@9@5xe" filled="f" stroked="f">
@@ -2446,14 +2870,14 @@
         <v:path o:extrusionok="f" gradientshapeok="t" o:connecttype="rect"/>
         <o:lock v:ext="edit" aspectratio="t"/>
       </v:shapetype>
-      <v:shape id="_x0000_i1042" type="#_x0000_t75" style="width:14.4pt;height:14.4pt;visibility:visible" o:gfxdata="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" o:bullet="t">
+      <v:shape id="_x0000_i1040" type="#_x0000_t75" style="width:14.25pt;height:14.25pt;visibility:visible;mso-wrap-style:square" o:bullet="t">
         <v:imagedata r:id="rId1" o:title=""/>
       </v:shape>
     </w:pict>
   </w:numPicBullet>
   <w:numPicBullet w:numPicBulletId="1">
     <w:pict>
-      <v:shape id="_x0000_i1043" type="#_x0000_t75" style="width:13.8pt;height:13.8pt;visibility:visible" o:gfxdata="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" o:bullet="t">
+      <v:shape id="_x0000_i1041" type="#_x0000_t75" style="width:13.5pt;height:13.5pt;visibility:visible;mso-wrap-style:square" o:bullet="t">
         <v:imagedata r:id="rId2" o:title=""/>
       </v:shape>
     </w:pict>
@@ -3002,7 +3426,7 @@
   <w:abstractNum w:abstractNumId="5" w15:restartNumberingAfterBreak="0">
     <w:nsid w:val="38141FBD"/>
     <w:multiLevelType w:val="hybridMultilevel"/>
-    <w:tmpl w:val="A1CC7850"/>
+    <w:tmpl w:val="D990F5EC"/>
     <w:lvl w:ilvl="0" w:tplc="0C090001">
       <w:start w:val="1"/>
       <w:numFmt w:val="bullet"/>
@@ -3226,6 +3650,119 @@
     </w:lvl>
   </w:abstractNum>
   <w:abstractNum w:abstractNumId="7" w15:restartNumberingAfterBreak="0">
+    <w:nsid w:val="3FF565B8"/>
+    <w:multiLevelType w:val="hybridMultilevel"/>
+    <w:tmpl w:val="403478F2"/>
+    <w:lvl w:ilvl="0" w:tplc="0C090001">
+      <w:start w:val="1"/>
+      <w:numFmt w:val="bullet"/>
+      <w:lvlText w:val=""/>
+      <w:lvlJc w:val="left"/>
+      <w:pPr>
+        <w:ind w:left="720" w:hanging="360"/>
+      </w:pPr>
+      <w:rPr>
+        <w:rFonts w:ascii="Symbol" w:hAnsi="Symbol" w:hint="default"/>
+      </w:rPr>
+    </w:lvl>
+    <w:lvl w:ilvl="1" w:tplc="0C090003" w:tentative="1">
+      <w:start w:val="1"/>
+      <w:numFmt w:val="bullet"/>
+      <w:lvlText w:val="o"/>
+      <w:lvlJc w:val="left"/>
+      <w:pPr>
+        <w:ind w:left="1440" w:hanging="360"/>
+      </w:pPr>
+      <w:rPr>
+        <w:rFonts w:ascii="Courier New" w:hAnsi="Courier New" w:cs="Courier New" w:hint="default"/>
+      </w:rPr>
+    </w:lvl>
+    <w:lvl w:ilvl="2" w:tplc="0C090005" w:tentative="1">
+      <w:start w:val="1"/>
+      <w:numFmt w:val="bullet"/>
+      <w:lvlText w:val=""/>
+      <w:lvlJc w:val="left"/>
+      <w:pPr>
+        <w:ind w:left="2160" w:hanging="360"/>
+      </w:pPr>
+      <w:rPr>
+        <w:rFonts w:ascii="Wingdings" w:hAnsi="Wingdings" w:hint="default"/>
+      </w:rPr>
+    </w:lvl>
+    <w:lvl w:ilvl="3" w:tplc="0C090001" w:tentative="1">
+      <w:start w:val="1"/>
+      <w:numFmt w:val="bullet"/>
+      <w:lvlText w:val=""/>
+      <w:lvlJc w:val="left"/>
+      <w:pPr>
+        <w:ind w:left="2880" w:hanging="360"/>
+      </w:pPr>
+      <w:rPr>
+        <w:rFonts w:ascii="Symbol" w:hAnsi="Symbol" w:hint="default"/>
+      </w:rPr>
+    </w:lvl>
+    <w:lvl w:ilvl="4" w:tplc="0C090003" w:tentative="1">
+      <w:start w:val="1"/>
+      <w:numFmt w:val="bullet"/>
+      <w:lvlText w:val="o"/>
+      <w:lvlJc w:val="left"/>
+      <w:pPr>
+        <w:ind w:left="3600" w:hanging="360"/>
+      </w:pPr>
+      <w:rPr>
+        <w:rFonts w:ascii="Courier New" w:hAnsi="Courier New" w:cs="Courier New" w:hint="default"/>
+      </w:rPr>
+    </w:lvl>
+    <w:lvl w:ilvl="5" w:tplc="0C090005" w:tentative="1">
+      <w:start w:val="1"/>
+      <w:numFmt w:val="bullet"/>
+      <w:lvlText w:val=""/>
+      <w:lvlJc w:val="left"/>
+      <w:pPr>
+        <w:ind w:left="4320" w:hanging="360"/>
+      </w:pPr>
+      <w:rPr>
+        <w:rFonts w:ascii="Wingdings" w:hAnsi="Wingdings" w:hint="default"/>
+      </w:rPr>
+    </w:lvl>
+    <w:lvl w:ilvl="6" w:tplc="0C090001" w:tentative="1">
+      <w:start w:val="1"/>
+      <w:numFmt w:val="bullet"/>
+      <w:lvlText w:val=""/>
+      <w:lvlJc w:val="left"/>
+      <w:pPr>
+        <w:ind w:left="5040" w:hanging="360"/>
+      </w:pPr>
+      <w:rPr>
+        <w:rFonts w:ascii="Symbol" w:hAnsi="Symbol" w:hint="default"/>
+      </w:rPr>
+    </w:lvl>
+    <w:lvl w:ilvl="7" w:tplc="0C090003" w:tentative="1">
+      <w:start w:val="1"/>
+      <w:numFmt w:val="bullet"/>
+      <w:lvlText w:val="o"/>
+      <w:lvlJc w:val="left"/>
+      <w:pPr>
+        <w:ind w:left="5760" w:hanging="360"/>
+      </w:pPr>
+      <w:rPr>
+        <w:rFonts w:ascii="Courier New" w:hAnsi="Courier New" w:cs="Courier New" w:hint="default"/>
+      </w:rPr>
+    </w:lvl>
+    <w:lvl w:ilvl="8" w:tplc="0C090005" w:tentative="1">
+      <w:start w:val="1"/>
+      <w:numFmt w:val="bullet"/>
+      <w:lvlText w:val=""/>
+      <w:lvlJc w:val="left"/>
+      <w:pPr>
+        <w:ind w:left="6480" w:hanging="360"/>
+      </w:pPr>
+      <w:rPr>
+        <w:rFonts w:ascii="Wingdings" w:hAnsi="Wingdings" w:hint="default"/>
+      </w:rPr>
+    </w:lvl>
+  </w:abstractNum>
+  <w:abstractNum w:abstractNumId="8" w15:restartNumberingAfterBreak="0">
     <w:nsid w:val="401B0607"/>
     <w:multiLevelType w:val="multilevel"/>
     <w:tmpl w:val="B27813E2"/>
@@ -3338,7 +3875,7 @@
       </w:rPr>
     </w:lvl>
   </w:abstractNum>
-  <w:abstractNum w:abstractNumId="8" w15:restartNumberingAfterBreak="0">
+  <w:abstractNum w:abstractNumId="9" w15:restartNumberingAfterBreak="0">
     <w:nsid w:val="486874F5"/>
     <w:multiLevelType w:val="hybridMultilevel"/>
     <w:tmpl w:val="3BE6450E"/>
@@ -3451,7 +3988,7 @@
       </w:rPr>
     </w:lvl>
   </w:abstractNum>
-  <w:abstractNum w:abstractNumId="9" w15:restartNumberingAfterBreak="0">
+  <w:abstractNum w:abstractNumId="10" w15:restartNumberingAfterBreak="0">
     <w:nsid w:val="4D4057B2"/>
     <w:multiLevelType w:val="multilevel"/>
     <w:tmpl w:val="38324372"/>
@@ -3564,7 +4101,7 @@
       </w:rPr>
     </w:lvl>
   </w:abstractNum>
-  <w:abstractNum w:abstractNumId="10" w15:restartNumberingAfterBreak="0">
+  <w:abstractNum w:abstractNumId="11" w15:restartNumberingAfterBreak="0">
     <w:nsid w:val="4E6A0EC4"/>
     <w:multiLevelType w:val="multilevel"/>
     <w:tmpl w:val="4522A2CC"/>
@@ -3677,7 +4214,7 @@
       </w:rPr>
     </w:lvl>
   </w:abstractNum>
-  <w:abstractNum w:abstractNumId="11" w15:restartNumberingAfterBreak="0">
+  <w:abstractNum w:abstractNumId="12" w15:restartNumberingAfterBreak="0">
     <w:nsid w:val="5B0F1A47"/>
     <w:multiLevelType w:val="multilevel"/>
     <w:tmpl w:val="866C6294"/>
@@ -3809,7 +4346,7 @@
       </w:rPr>
     </w:lvl>
   </w:abstractNum>
-  <w:abstractNum w:abstractNumId="12" w15:restartNumberingAfterBreak="0">
+  <w:abstractNum w:abstractNumId="13" w15:restartNumberingAfterBreak="0">
     <w:nsid w:val="691C1202"/>
     <w:multiLevelType w:val="hybridMultilevel"/>
     <w:tmpl w:val="30ACB44A"/>
@@ -3922,7 +4459,7 @@
       </w:rPr>
     </w:lvl>
   </w:abstractNum>
-  <w:abstractNum w:abstractNumId="13" w15:restartNumberingAfterBreak="0">
+  <w:abstractNum w:abstractNumId="14" w15:restartNumberingAfterBreak="0">
     <w:nsid w:val="77833FE2"/>
     <w:multiLevelType w:val="hybridMultilevel"/>
     <w:tmpl w:val="FD36A09C"/>
@@ -4039,7 +4576,7 @@
     <w:abstractNumId w:val="1"/>
   </w:num>
   <w:num w:numId="2" w16cid:durableId="1806507031">
-    <w:abstractNumId w:val="13"/>
+    <w:abstractNumId w:val="14"/>
   </w:num>
   <w:num w:numId="3" w16cid:durableId="1774394388">
     <w:abstractNumId w:val="3"/>
@@ -4051,13 +4588,13 @@
     <w:abstractNumId w:val="2"/>
   </w:num>
   <w:num w:numId="6" w16cid:durableId="1832286735">
-    <w:abstractNumId w:val="8"/>
+    <w:abstractNumId w:val="9"/>
   </w:num>
   <w:num w:numId="7" w16cid:durableId="909921174">
     <w:abstractNumId w:val="0"/>
   </w:num>
   <w:num w:numId="8" w16cid:durableId="1533300515">
-    <w:abstractNumId w:val="12"/>
+    <w:abstractNumId w:val="13"/>
   </w:num>
   <w:num w:numId="9" w16cid:durableId="2000303351">
     <w:abstractNumId w:val="5"/>
@@ -4066,25 +4603,28 @@
     <w:abstractNumId w:val="0"/>
   </w:num>
   <w:num w:numId="11" w16cid:durableId="542134158">
-    <w:abstractNumId w:val="10"/>
+    <w:abstractNumId w:val="11"/>
   </w:num>
   <w:num w:numId="12" w16cid:durableId="236132389">
     <w:abstractNumId w:val="6"/>
   </w:num>
   <w:num w:numId="13" w16cid:durableId="1674335755">
-    <w:abstractNumId w:val="11"/>
+    <w:abstractNumId w:val="12"/>
   </w:num>
   <w:num w:numId="14" w16cid:durableId="583223327">
-    <w:abstractNumId w:val="9"/>
+    <w:abstractNumId w:val="10"/>
   </w:num>
   <w:num w:numId="15" w16cid:durableId="1156921437">
+    <w:abstractNumId w:val="8"/>
+  </w:num>
+  <w:num w:numId="16" w16cid:durableId="1360350214">
     <w:abstractNumId w:val="7"/>
   </w:num>
 </w:numbering>
 </file>
 
 <file path=word/styles.xml><?xml version="1.0" encoding="utf-8"?>
-<w:styles xmlns:mc="http://schemas.openxmlformats.org/markup-compatibility/2006" xmlns:r="http://schemas.openxmlformats.org/officeDocument/2006/relationships" xmlns:w="http://schemas.openxmlformats.org/wordprocessingml/2006/main" xmlns:w14="http://schemas.microsoft.com/office/word/2010/wordml" xmlns:w15="http://schemas.microsoft.com/office/word/2012/wordml" xmlns:w16cex="http://schemas.microsoft.com/office/word/2018/wordml/cex" xmlns:w16cid="http://schemas.microsoft.com/office/word/2016/wordml/cid" xmlns:w16="http://schemas.microsoft.com/office/word/2018/wordml" xmlns:w16du="http://schemas.microsoft.com/office/word/2023/wordml/word16du" xmlns:w16sdtdh="http://schemas.microsoft.com/office/word/2020/wordml/sdtdatahash" xmlns:w16se="http://schemas.microsoft.com/office/word/2015/wordml/symex" mc:Ignorable="w14 w15 w16se w16cid w16 w16cex w16sdtdh w16du">
+<w:styles xmlns:mc="http://schemas.openxmlformats.org/markup-compatibility/2006" xmlns:r="http://schemas.openxmlformats.org/officeDocument/2006/relationships" xmlns:w="http://schemas.openxmlformats.org/wordprocessingml/2006/main" xmlns:w14="http://schemas.microsoft.com/office/word/2010/wordml" xmlns:w15="http://schemas.microsoft.com/office/word/2012/wordml" xmlns:w16cex="http://schemas.microsoft.com/office/word/2018/wordml/cex" xmlns:w16cid="http://schemas.microsoft.com/office/word/2016/wordml/cid" xmlns:w16="http://schemas.microsoft.com/office/word/2018/wordml" xmlns:w16du="http://schemas.microsoft.com/office/word/2023/wordml/word16du" xmlns:w16sdtdh="http://schemas.microsoft.com/office/word/2020/wordml/sdtdatahash" xmlns:w16sdtfl="http://schemas.microsoft.com/office/word/2024/wordml/sdtformatlock" xmlns:w16se="http://schemas.microsoft.com/office/word/2015/wordml/symex" mc:Ignorable="w14 w15 w16se w16cid w16 w16cex w16sdtdh w16sdtfl w16du">
   <w:docDefaults>
     <w:rPrDefault>
       <w:rPr>
@@ -5079,11 +5619,28 @@
       <w:u w:val="single"/>
     </w:rPr>
   </w:style>
+  <w:style w:type="paragraph" w:styleId="NormalWeb">
+    <w:name w:val="Normal (Web)"/>
+    <w:basedOn w:val="Normal"/>
+    <w:uiPriority w:val="99"/>
+    <w:semiHidden/>
+    <w:unhideWhenUsed/>
+    <w:rsid w:val="00806913"/>
+    <w:pPr>
+      <w:spacing w:before="100" w:beforeAutospacing="1" w:after="100" w:afterAutospacing="1" w:line="240" w:lineRule="auto"/>
+    </w:pPr>
+    <w:rPr>
+      <w:rFonts w:ascii="Times New Roman" w:eastAsia="Times New Roman" w:hAnsi="Times New Roman" w:cs="Times New Roman"/>
+      <w:color w:val="auto"/>
+      <w:sz w:val="24"/>
+      <w:lang w:val="en-AU" w:eastAsia="zh-CN"/>
+    </w:rPr>
+  </w:style>
 </w:styles>
 </file>
 
 <file path=word/glossary/document.xml><?xml version="1.0" encoding="utf-8"?>
-<w:glossaryDocument xmlns:wpc="http://schemas.microsoft.com/office/word/2010/wordprocessingCanvas" xmlns:cx="http://schemas.microsoft.com/office/drawing/2014/chartex" xmlns:cx1="http://schemas.microsoft.com/office/drawing/2015/9/8/chartex" xmlns:cx2="http://schemas.microsoft.com/office/drawing/2015/10/21/chartex" xmlns:cx3="http://schemas.microsoft.com/office/drawing/2016/5/9/chartex" xmlns:cx4="http://schemas.microsoft.com/office/drawing/2016/5/10/chartex" xmlns:cx5="http://schemas.microsoft.com/office/drawing/2016/5/11/chartex" xmlns:cx6="http://schemas.microsoft.com/office/drawing/2016/5/12/chartex" xmlns:cx7="http://schemas.microsoft.com/office/drawing/2016/5/13/chartex" xmlns:cx8="http://schemas.microsoft.com/office/drawing/2016/5/14/chartex" xmlns:mc="http://schemas.openxmlformats.org/markup-compatibility/2006" xmlns:aink="http://schemas.microsoft.com/office/drawing/2016/ink" xmlns:am3d="http://schemas.microsoft.com/office/drawing/2017/model3d" xmlns:o="urn:schemas-microsoft-com:office:office" xmlns:oel="http://schemas.microsoft.com/office/2019/extlst" xmlns:r="http://schemas.openxmlformats.org/officeDocument/2006/relationships" xmlns:m="http://schemas.openxmlformats.org/officeDocument/2006/math" xmlns:v="urn:schemas-microsoft-com:vml" xmlns:wp14="http://schemas.microsoft.com/office/word/2010/wordprocessingDrawing" xmlns:wp="http://schemas.openxmlformats.org/drawingml/2006/wordprocessingDrawing" xmlns:w10="urn:schemas-microsoft-com:office:word" xmlns:w="http://schemas.openxmlformats.org/wordprocessingml/2006/main" xmlns:w14="http://schemas.microsoft.com/office/word/2010/wordml" xmlns:w15="http://schemas.microsoft.com/office/word/2012/wordml" xmlns:w16cex="http://schemas.microsoft.com/office/word/2018/wordml/cex" xmlns:w16cid="http://schemas.microsoft.com/office/word/2016/wordml/cid" xmlns:w16="http://schemas.microsoft.com/office/word/2018/wordml" xmlns:w16du="http://schemas.microsoft.com/office/word/2023/wordml/word16du" xmlns:w16sdtdh="http://schemas.microsoft.com/office/word/2020/wordml/sdtdatahash" xmlns:w16se="http://schemas.microsoft.com/office/word/2015/wordml/symex" xmlns:wpg="http://schemas.microsoft.com/office/word/2010/wordprocessingGroup" xmlns:wpi="http://schemas.microsoft.com/office/word/2010/wordprocessingInk" xmlns:wne="http://schemas.microsoft.com/office/word/2006/wordml" xmlns:wps="http://schemas.microsoft.com/office/word/2010/wordprocessingShape" mc:Ignorable="w14 w15 w16se w16cid w16 w16cex w16sdtdh w16du wp14">
+<w:glossaryDocument xmlns:wpc="http://schemas.microsoft.com/office/word/2010/wordprocessingCanvas" xmlns:cx="http://schemas.microsoft.com/office/drawing/2014/chartex" xmlns:cx1="http://schemas.microsoft.com/office/drawing/2015/9/8/chartex" xmlns:cx2="http://schemas.microsoft.com/office/drawing/2015/10/21/chartex" xmlns:cx3="http://schemas.microsoft.com/office/drawing/2016/5/9/chartex" xmlns:cx4="http://schemas.microsoft.com/office/drawing/2016/5/10/chartex" xmlns:cx5="http://schemas.microsoft.com/office/drawing/2016/5/11/chartex" xmlns:cx6="http://schemas.microsoft.com/office/drawing/2016/5/12/chartex" xmlns:cx7="http://schemas.microsoft.com/office/drawing/2016/5/13/chartex" xmlns:cx8="http://schemas.microsoft.com/office/drawing/2016/5/14/chartex" xmlns:mc="http://schemas.openxmlformats.org/markup-compatibility/2006" xmlns:aink="http://schemas.microsoft.com/office/drawing/2016/ink" xmlns:am3d="http://schemas.microsoft.com/office/drawing/2017/model3d" xmlns:o="urn:schemas-microsoft-com:office:office" xmlns:oel="http://schemas.microsoft.com/office/2019/extlst" xmlns:r="http://schemas.openxmlformats.org/officeDocument/2006/relationships" xmlns:m="http://schemas.openxmlformats.org/officeDocument/2006/math" xmlns:v="urn:schemas-microsoft-com:vml" xmlns:wp14="http://schemas.microsoft.com/office/word/2010/wordprocessingDrawing" xmlns:wp="http://schemas.openxmlformats.org/drawingml/2006/wordprocessingDrawing" xmlns:w10="urn:schemas-microsoft-com:office:word" xmlns:w="http://schemas.openxmlformats.org/wordprocessingml/2006/main" xmlns:w14="http://schemas.microsoft.com/office/word/2010/wordml" xmlns:w15="http://schemas.microsoft.com/office/word/2012/wordml" xmlns:w16cex="http://schemas.microsoft.com/office/word/2018/wordml/cex" xmlns:w16cid="http://schemas.microsoft.com/office/word/2016/wordml/cid" xmlns:w16="http://schemas.microsoft.com/office/word/2018/wordml" xmlns:w16du="http://schemas.microsoft.com/office/word/2023/wordml/word16du" xmlns:w16sdtdh="http://schemas.microsoft.com/office/word/2020/wordml/sdtdatahash" xmlns:w16sdtfl="http://schemas.microsoft.com/office/word/2024/wordml/sdtformatlock" xmlns:w16se="http://schemas.microsoft.com/office/word/2015/wordml/symex" xmlns:wpg="http://schemas.microsoft.com/office/word/2010/wordprocessingGroup" xmlns:wpi="http://schemas.microsoft.com/office/word/2010/wordprocessingInk" xmlns:wne="http://schemas.microsoft.com/office/word/2006/wordml" xmlns:wps="http://schemas.microsoft.com/office/word/2010/wordprocessingShape" mc:Ignorable="w14 w15 w16se w16cid w16 w16cex w16sdtdh w16sdtfl w16du wp14">
   <w:docParts>
     <w:docPart>
       <w:docPartPr>
@@ -5142,7 +5699,7 @@
 </file>
 
 <file path=word/glossary/fontTable.xml><?xml version="1.0" encoding="utf-8"?>
-<w:fonts xmlns:mc="http://schemas.openxmlformats.org/markup-compatibility/2006" xmlns:r="http://schemas.openxmlformats.org/officeDocument/2006/relationships" xmlns:w="http://schemas.openxmlformats.org/wordprocessingml/2006/main" xmlns:w14="http://schemas.microsoft.com/office/word/2010/wordml" xmlns:w15="http://schemas.microsoft.com/office/word/2012/wordml" xmlns:w16cex="http://schemas.microsoft.com/office/word/2018/wordml/cex" xmlns:w16cid="http://schemas.microsoft.com/office/word/2016/wordml/cid" xmlns:w16="http://schemas.microsoft.com/office/word/2018/wordml" xmlns:w16du="http://schemas.microsoft.com/office/word/2023/wordml/word16du" xmlns:w16sdtdh="http://schemas.microsoft.com/office/word/2020/wordml/sdtdatahash" xmlns:w16se="http://schemas.microsoft.com/office/word/2015/wordml/symex" mc:Ignorable="w14 w15 w16se w16cid w16 w16cex w16sdtdh w16du">
+<w:fonts xmlns:mc="http://schemas.openxmlformats.org/markup-compatibility/2006" xmlns:r="http://schemas.openxmlformats.org/officeDocument/2006/relationships" xmlns:w="http://schemas.openxmlformats.org/wordprocessingml/2006/main" xmlns:w14="http://schemas.microsoft.com/office/word/2010/wordml" xmlns:w15="http://schemas.microsoft.com/office/word/2012/wordml" xmlns:w16cex="http://schemas.microsoft.com/office/word/2018/wordml/cex" xmlns:w16cid="http://schemas.microsoft.com/office/word/2016/wordml/cid" xmlns:w16="http://schemas.microsoft.com/office/word/2018/wordml" xmlns:w16du="http://schemas.microsoft.com/office/word/2023/wordml/word16du" xmlns:w16sdtdh="http://schemas.microsoft.com/office/word/2020/wordml/sdtdatahash" xmlns:w16sdtfl="http://schemas.microsoft.com/office/word/2024/wordml/sdtformatlock" xmlns:w16se="http://schemas.microsoft.com/office/word/2015/wordml/symex" mc:Ignorable="w14 w15 w16se w16cid w16 w16cex w16sdtdh w16sdtfl w16du">
   <w:font w:name="Symbol">
     <w:panose1 w:val="05050102010706020507"/>
     <w:charset w:val="02"/>
@@ -5239,7 +5796,7 @@
 </file>
 
 <file path=word/glossary/settings.xml><?xml version="1.0" encoding="utf-8"?>
-<w:settings xmlns:mc="http://schemas.openxmlformats.org/markup-compatibility/2006" xmlns:o="urn:schemas-microsoft-com:office:office" xmlns:r="http://schemas.openxmlformats.org/officeDocument/2006/relationships" xmlns:m="http://schemas.openxmlformats.org/officeDocument/2006/math" xmlns:v="urn:schemas-microsoft-com:vml" xmlns:w10="urn:schemas-microsoft-com:office:word" xmlns:w="http://schemas.openxmlformats.org/wordprocessingml/2006/main" xmlns:w14="http://schemas.microsoft.com/office/word/2010/wordml" xmlns:w15="http://schemas.microsoft.com/office/word/2012/wordml" xmlns:w16cex="http://schemas.microsoft.com/office/word/2018/wordml/cex" xmlns:w16cid="http://schemas.microsoft.com/office/word/2016/wordml/cid" xmlns:w16="http://schemas.microsoft.com/office/word/2018/wordml" xmlns:w16du="http://schemas.microsoft.com/office/word/2023/wordml/word16du" xmlns:w16sdtdh="http://schemas.microsoft.com/office/word/2020/wordml/sdtdatahash" xmlns:w16se="http://schemas.microsoft.com/office/word/2015/wordml/symex" xmlns:sl="http://schemas.openxmlformats.org/schemaLibrary/2006/main" mc:Ignorable="w14 w15 w16se w16cid w16 w16cex w16sdtdh w16du">
+<w:settings xmlns:mc="http://schemas.openxmlformats.org/markup-compatibility/2006" xmlns:o="urn:schemas-microsoft-com:office:office" xmlns:r="http://schemas.openxmlformats.org/officeDocument/2006/relationships" xmlns:m="http://schemas.openxmlformats.org/officeDocument/2006/math" xmlns:v="urn:schemas-microsoft-com:vml" xmlns:w10="urn:schemas-microsoft-com:office:word" xmlns:w="http://schemas.openxmlformats.org/wordprocessingml/2006/main" xmlns:w14="http://schemas.microsoft.com/office/word/2010/wordml" xmlns:w15="http://schemas.microsoft.com/office/word/2012/wordml" xmlns:w16cex="http://schemas.microsoft.com/office/word/2018/wordml/cex" xmlns:w16cid="http://schemas.microsoft.com/office/word/2016/wordml/cid" xmlns:w16="http://schemas.microsoft.com/office/word/2018/wordml" xmlns:w16du="http://schemas.microsoft.com/office/word/2023/wordml/word16du" xmlns:w16sdtdh="http://schemas.microsoft.com/office/word/2020/wordml/sdtdatahash" xmlns:w16sdtfl="http://schemas.microsoft.com/office/word/2024/wordml/sdtformatlock" xmlns:w16se="http://schemas.microsoft.com/office/word/2015/wordml/symex" xmlns:sl="http://schemas.openxmlformats.org/schemaLibrary/2006/main" mc:Ignorable="w14 w15 w16se w16cid w16 w16cex w16sdtdh w16sdtfl w16du">
   <w:view w:val="normal"/>
   <w:defaultTabStop w:val="720"/>
   <w:characterSpacingControl w:val="doNotCompress"/>
@@ -5254,12 +5811,20 @@
   </w:compat>
   <w:rsids>
     <w:rsidRoot w:val="004E7414"/>
+    <w:rsid w:val="00191D49"/>
     <w:rsid w:val="001B02E5"/>
+    <w:rsid w:val="00226C3E"/>
     <w:rsid w:val="00317685"/>
     <w:rsid w:val="00340D7D"/>
     <w:rsid w:val="004E7414"/>
+    <w:rsid w:val="00784EF6"/>
+    <w:rsid w:val="009901B9"/>
     <w:rsid w:val="00BF638A"/>
     <w:rsid w:val="00D379BC"/>
+    <w:rsid w:val="00ED29BE"/>
+    <w:rsid w:val="00F34D48"/>
+    <w:rsid w:val="00FE6140"/>
+    <w:rsid w:val="00FE7CD9"/>
   </w:rsids>
   <m:mathPr>
     <m:mathFont m:val="Cambria Math"/>
@@ -5283,7 +5848,7 @@
 </file>
 
 <file path=word/glossary/styles.xml><?xml version="1.0" encoding="utf-8"?>
-<w:styles xmlns:mc="http://schemas.openxmlformats.org/markup-compatibility/2006" xmlns:r="http://schemas.openxmlformats.org/officeDocument/2006/relationships" xmlns:w="http://schemas.openxmlformats.org/wordprocessingml/2006/main" xmlns:w14="http://schemas.microsoft.com/office/word/2010/wordml" xmlns:w15="http://schemas.microsoft.com/office/word/2012/wordml" xmlns:w16cex="http://schemas.microsoft.com/office/word/2018/wordml/cex" xmlns:w16cid="http://schemas.microsoft.com/office/word/2016/wordml/cid" xmlns:w16="http://schemas.microsoft.com/office/word/2018/wordml" xmlns:w16du="http://schemas.microsoft.com/office/word/2023/wordml/word16du" xmlns:w16sdtdh="http://schemas.microsoft.com/office/word/2020/wordml/sdtdatahash" xmlns:w16se="http://schemas.microsoft.com/office/word/2015/wordml/symex" mc:Ignorable="w14 w15 w16se w16cid w16 w16cex w16sdtdh w16du">
+<w:styles xmlns:mc="http://schemas.openxmlformats.org/markup-compatibility/2006" xmlns:r="http://schemas.openxmlformats.org/officeDocument/2006/relationships" xmlns:w="http://schemas.openxmlformats.org/wordprocessingml/2006/main" xmlns:w14="http://schemas.microsoft.com/office/word/2010/wordml" xmlns:w15="http://schemas.microsoft.com/office/word/2012/wordml" xmlns:w16cex="http://schemas.microsoft.com/office/word/2018/wordml/cex" xmlns:w16cid="http://schemas.microsoft.com/office/word/2016/wordml/cid" xmlns:w16="http://schemas.microsoft.com/office/word/2018/wordml" xmlns:w16du="http://schemas.microsoft.com/office/word/2023/wordml/word16du" xmlns:w16sdtdh="http://schemas.microsoft.com/office/word/2020/wordml/sdtdatahash" xmlns:w16sdtfl="http://schemas.microsoft.com/office/word/2024/wordml/sdtformatlock" xmlns:w16se="http://schemas.microsoft.com/office/word/2015/wordml/symex" mc:Ignorable="w14 w15 w16se w16cid w16 w16cex w16sdtdh w16sdtfl w16du">
   <w:docDefaults>
     <w:rPrDefault>
       <w:rPr>
@@ -5720,7 +6285,7 @@
 </file>
 
 <file path=word/glossary/webSettings.xml><?xml version="1.0" encoding="utf-8"?>
-<w:webSettings xmlns:mc="http://schemas.openxmlformats.org/markup-compatibility/2006" xmlns:r="http://schemas.openxmlformats.org/officeDocument/2006/relationships" xmlns:w="http://schemas.openxmlformats.org/wordprocessingml/2006/main" xmlns:w14="http://schemas.microsoft.com/office/word/2010/wordml" xmlns:w15="http://schemas.microsoft.com/office/word/2012/wordml" xmlns:w16cex="http://schemas.microsoft.com/office/word/2018/wordml/cex" xmlns:w16cid="http://schemas.microsoft.com/office/word/2016/wordml/cid" xmlns:w16="http://schemas.microsoft.com/office/word/2018/wordml" xmlns:w16du="http://schemas.microsoft.com/office/word/2023/wordml/word16du" xmlns:w16sdtdh="http://schemas.microsoft.com/office/word/2020/wordml/sdtdatahash" xmlns:w16se="http://schemas.microsoft.com/office/word/2015/wordml/symex" mc:Ignorable="w14 w15 w16se w16cid w16 w16cex w16sdtdh w16du">
+<w:webSettings xmlns:mc="http://schemas.openxmlformats.org/markup-compatibility/2006" xmlns:r="http://schemas.openxmlformats.org/officeDocument/2006/relationships" xmlns:w="http://schemas.openxmlformats.org/wordprocessingml/2006/main" xmlns:w14="http://schemas.microsoft.com/office/word/2010/wordml" xmlns:w15="http://schemas.microsoft.com/office/word/2012/wordml" xmlns:w16cex="http://schemas.microsoft.com/office/word/2018/wordml/cex" xmlns:w16cid="http://schemas.microsoft.com/office/word/2016/wordml/cid" xmlns:w16="http://schemas.microsoft.com/office/word/2018/wordml" xmlns:w16du="http://schemas.microsoft.com/office/word/2023/wordml/word16du" xmlns:w16sdtdh="http://schemas.microsoft.com/office/word/2020/wordml/sdtdatahash" xmlns:w16sdtfl="http://schemas.microsoft.com/office/word/2024/wordml/sdtformatlock" xmlns:w16se="http://schemas.microsoft.com/office/word/2015/wordml/symex" mc:Ignorable="w14 w15 w16se w16cid w16 w16cex w16sdtdh w16sdtfl w16du">
   <w:optimizeForBrowser/>
   <w:allowPNG/>
 </w:webSettings>

</xml_diff>